<commit_message>
After call parent method from child
</commit_message>
<xml_diff>
--- a/Notes.docx
+++ b/Notes.docx
@@ -139,8 +139,17 @@
           <w:sz w:val="24"/>
           <w:szCs w:val="24"/>
         </w:rPr>
-        <w:t>Uses virtual dom</w:t>
-      </w:r>
+        <w:t xml:space="preserve">Uses virtual </w:t>
+      </w:r>
+      <w:proofErr w:type="spellStart"/>
+      <w:r>
+        <w:rPr>
+          <w:sz w:val="24"/>
+          <w:szCs w:val="24"/>
+        </w:rPr>
+        <w:t>dom</w:t>
+      </w:r>
+      <w:proofErr w:type="spellEnd"/>
       <w:r>
         <w:rPr>
           <w:sz w:val="24"/>
@@ -174,8 +183,17 @@
           <w:sz w:val="24"/>
           <w:szCs w:val="24"/>
         </w:rPr>
-        <w:t xml:space="preserve"> actual dom</w:t>
-      </w:r>
+        <w:t xml:space="preserve"> actual </w:t>
+      </w:r>
+      <w:proofErr w:type="spellStart"/>
+      <w:r>
+        <w:rPr>
+          <w:sz w:val="24"/>
+          <w:szCs w:val="24"/>
+        </w:rPr>
+        <w:t>dom</w:t>
+      </w:r>
+      <w:proofErr w:type="spellEnd"/>
     </w:p>
     <w:p>
       <w:pPr>
@@ -199,6 +217,14 @@
     </w:p>
     <w:p>
       <w:pPr>
+        <w:rPr>
+          <w:sz w:val="24"/>
+          <w:szCs w:val="24"/>
+        </w:rPr>
+      </w:pPr>
+    </w:p>
+    <w:p>
+      <w:pPr>
         <w:pStyle w:val="ListParagraph"/>
         <w:numPr>
           <w:ilvl w:val="0"/>
@@ -390,12 +416,41 @@
           <w:szCs w:val="24"/>
         </w:rPr>
       </w:pPr>
-      <w:r>
-        <w:rPr>
-          <w:sz w:val="24"/>
-          <w:szCs w:val="24"/>
-        </w:rPr>
-        <w:t>Render() returns html</w:t>
+      <w:proofErr w:type="gramStart"/>
+      <w:r>
+        <w:rPr>
+          <w:sz w:val="24"/>
+          <w:szCs w:val="24"/>
+        </w:rPr>
+        <w:t>Render(</w:t>
+      </w:r>
+      <w:proofErr w:type="gramEnd"/>
+      <w:r>
+        <w:rPr>
+          <w:sz w:val="24"/>
+          <w:szCs w:val="24"/>
+        </w:rPr>
+        <w:t>) returns html</w:t>
+      </w:r>
+    </w:p>
+    <w:p>
+      <w:pPr>
+        <w:pStyle w:val="ListParagraph"/>
+        <w:numPr>
+          <w:ilvl w:val="0"/>
+          <w:numId w:val="2"/>
+        </w:numPr>
+        <w:rPr>
+          <w:sz w:val="24"/>
+          <w:szCs w:val="24"/>
+        </w:rPr>
+      </w:pPr>
+      <w:r>
+        <w:rPr>
+          <w:sz w:val="24"/>
+          <w:szCs w:val="24"/>
+        </w:rPr>
+        <w:t>JSX - JavaScript XML</w:t>
       </w:r>
     </w:p>
     <w:p>
@@ -422,33 +477,6 @@
           <w:sz w:val="24"/>
           <w:szCs w:val="24"/>
         </w:rPr>
-        <w:t>JavaScript XML</w:t>
-      </w:r>
-    </w:p>
-    <w:p>
-      <w:pPr>
-        <w:pStyle w:val="ListParagraph"/>
-        <w:numPr>
-          <w:ilvl w:val="0"/>
-          <w:numId w:val="2"/>
-        </w:numPr>
-        <w:rPr>
-          <w:sz w:val="24"/>
-          <w:szCs w:val="24"/>
-        </w:rPr>
-      </w:pPr>
-      <w:r>
-        <w:rPr>
-          <w:sz w:val="24"/>
-          <w:szCs w:val="24"/>
-        </w:rPr>
-        <w:t xml:space="preserve">JSX - </w:t>
-      </w:r>
-      <w:r>
-        <w:rPr>
-          <w:sz w:val="24"/>
-          <w:szCs w:val="24"/>
-        </w:rPr>
         <w:t>Reduce the complexity</w:t>
       </w:r>
       <w:r>
@@ -461,6 +489,14 @@
     </w:p>
     <w:p>
       <w:pPr>
+        <w:rPr>
+          <w:sz w:val="24"/>
+          <w:szCs w:val="24"/>
+        </w:rPr>
+      </w:pPr>
+    </w:p>
+    <w:p>
+      <w:pPr>
         <w:pStyle w:val="ListParagraph"/>
         <w:numPr>
           <w:ilvl w:val="0"/>
@@ -577,7 +613,25 @@
           <w:sz w:val="24"/>
           <w:szCs w:val="24"/>
         </w:rPr>
-        <w:t>Never modify the state directly. Use this.setState()</w:t>
+        <w:t xml:space="preserve">Never modify the state directly. Use </w:t>
+      </w:r>
+      <w:proofErr w:type="spellStart"/>
+      <w:proofErr w:type="gramStart"/>
+      <w:r>
+        <w:rPr>
+          <w:sz w:val="24"/>
+          <w:szCs w:val="24"/>
+        </w:rPr>
+        <w:t>this.setState</w:t>
+      </w:r>
+      <w:proofErr w:type="spellEnd"/>
+      <w:proofErr w:type="gramEnd"/>
+      <w:r>
+        <w:rPr>
+          <w:sz w:val="24"/>
+          <w:szCs w:val="24"/>
+        </w:rPr>
+        <w:t>()</w:t>
       </w:r>
       <w:r>
         <w:rPr>
@@ -618,7 +672,32 @@
           <w:sz w:val="24"/>
           <w:szCs w:val="24"/>
         </w:rPr>
-        <w:t>Changing this.state.variable will not re</w:t>
+        <w:t xml:space="preserve">Changing </w:t>
+      </w:r>
+      <w:proofErr w:type="spellStart"/>
+      <w:proofErr w:type="gramStart"/>
+      <w:r>
+        <w:rPr>
+          <w:sz w:val="24"/>
+          <w:szCs w:val="24"/>
+        </w:rPr>
+        <w:t>this.state</w:t>
+      </w:r>
+      <w:proofErr w:type="gramEnd"/>
+      <w:r>
+        <w:rPr>
+          <w:sz w:val="24"/>
+          <w:szCs w:val="24"/>
+        </w:rPr>
+        <w:t>.variable</w:t>
+      </w:r>
+      <w:proofErr w:type="spellEnd"/>
+      <w:r>
+        <w:rPr>
+          <w:sz w:val="24"/>
+          <w:szCs w:val="24"/>
+        </w:rPr>
+        <w:t xml:space="preserve"> will not re</w:t>
       </w:r>
       <w:r>
         <w:rPr>
@@ -647,32 +726,75 @@
           <w:szCs w:val="24"/>
         </w:rPr>
       </w:pPr>
-      <w:r>
-        <w:rPr>
-          <w:sz w:val="24"/>
-          <w:szCs w:val="24"/>
-        </w:rPr>
-        <w:t>SetState() will re render the component</w:t>
-      </w:r>
-    </w:p>
-    <w:p>
-      <w:pPr>
-        <w:pStyle w:val="ListParagraph"/>
-        <w:numPr>
-          <w:ilvl w:val="0"/>
-          <w:numId w:val="2"/>
-        </w:numPr>
-        <w:rPr>
-          <w:sz w:val="24"/>
-          <w:szCs w:val="24"/>
-        </w:rPr>
-      </w:pPr>
-      <w:r>
-        <w:rPr>
-          <w:sz w:val="24"/>
-          <w:szCs w:val="24"/>
-        </w:rPr>
-        <w:t xml:space="preserve">Calls to setState() is asynchronous </w:t>
+      <w:proofErr w:type="spellStart"/>
+      <w:proofErr w:type="gramStart"/>
+      <w:r>
+        <w:rPr>
+          <w:sz w:val="24"/>
+          <w:szCs w:val="24"/>
+        </w:rPr>
+        <w:t>SetState</w:t>
+      </w:r>
+      <w:proofErr w:type="spellEnd"/>
+      <w:r>
+        <w:rPr>
+          <w:sz w:val="24"/>
+          <w:szCs w:val="24"/>
+        </w:rPr>
+        <w:t>(</w:t>
+      </w:r>
+      <w:proofErr w:type="gramEnd"/>
+      <w:r>
+        <w:rPr>
+          <w:sz w:val="24"/>
+          <w:szCs w:val="24"/>
+        </w:rPr>
+        <w:t>) will re render the component</w:t>
+      </w:r>
+    </w:p>
+    <w:p>
+      <w:pPr>
+        <w:pStyle w:val="ListParagraph"/>
+        <w:numPr>
+          <w:ilvl w:val="0"/>
+          <w:numId w:val="2"/>
+        </w:numPr>
+        <w:rPr>
+          <w:sz w:val="24"/>
+          <w:szCs w:val="24"/>
+        </w:rPr>
+      </w:pPr>
+      <w:r>
+        <w:rPr>
+          <w:sz w:val="24"/>
+          <w:szCs w:val="24"/>
+        </w:rPr>
+        <w:t xml:space="preserve">Calls to </w:t>
+      </w:r>
+      <w:proofErr w:type="spellStart"/>
+      <w:proofErr w:type="gramStart"/>
+      <w:r>
+        <w:rPr>
+          <w:sz w:val="24"/>
+          <w:szCs w:val="24"/>
+        </w:rPr>
+        <w:t>setState</w:t>
+      </w:r>
+      <w:proofErr w:type="spellEnd"/>
+      <w:r>
+        <w:rPr>
+          <w:sz w:val="24"/>
+          <w:szCs w:val="24"/>
+        </w:rPr>
+        <w:t>(</w:t>
+      </w:r>
+      <w:proofErr w:type="gramEnd"/>
+      <w:r>
+        <w:rPr>
+          <w:sz w:val="24"/>
+          <w:szCs w:val="24"/>
+        </w:rPr>
+        <w:t xml:space="preserve">) is asynchronous </w:t>
       </w:r>
       <w:r>
         <w:rPr>
@@ -693,35 +815,902 @@
           <w:sz w:val="24"/>
           <w:szCs w:val="24"/>
         </w:rPr>
-        <w:t>In case if any statement to be executed only after the state change, use a call back method as second param in setState()</w:t>
-      </w:r>
-    </w:p>
-    <w:p>
-      <w:pPr>
-        <w:pStyle w:val="ListParagraph"/>
-        <w:numPr>
-          <w:ilvl w:val="0"/>
-          <w:numId w:val="2"/>
-        </w:numPr>
-        <w:rPr>
-          <w:sz w:val="24"/>
-          <w:szCs w:val="24"/>
-        </w:rPr>
-      </w:pPr>
-      <w:r>
-        <w:rPr>
-          <w:sz w:val="24"/>
-          <w:szCs w:val="24"/>
-        </w:rPr>
-        <w:t>React will group multiple setState() into single setState(). Because of this instead of changing this.state.variable always use prevState.</w:t>
-      </w:r>
+        <w:t xml:space="preserve">In case if any statement to be executed only after the state change, use a call back method as second param in </w:t>
+      </w:r>
+      <w:proofErr w:type="spellStart"/>
+      <w:r>
+        <w:rPr>
+          <w:sz w:val="24"/>
+          <w:szCs w:val="24"/>
+        </w:rPr>
+        <w:t>setState</w:t>
+      </w:r>
+      <w:proofErr w:type="spellEnd"/>
+      <w:r>
+        <w:rPr>
+          <w:sz w:val="24"/>
+          <w:szCs w:val="24"/>
+        </w:rPr>
+        <w:t>()</w:t>
+      </w:r>
+    </w:p>
+    <w:p>
+      <w:pPr>
+        <w:pStyle w:val="ListParagraph"/>
+        <w:numPr>
+          <w:ilvl w:val="0"/>
+          <w:numId w:val="2"/>
+        </w:numPr>
+        <w:rPr>
+          <w:sz w:val="24"/>
+          <w:szCs w:val="24"/>
+        </w:rPr>
+      </w:pPr>
+      <w:r>
+        <w:rPr>
+          <w:sz w:val="24"/>
+          <w:szCs w:val="24"/>
+        </w:rPr>
+        <w:t xml:space="preserve">React will group multiple </w:t>
+      </w:r>
+      <w:proofErr w:type="spellStart"/>
+      <w:proofErr w:type="gramStart"/>
+      <w:r>
+        <w:rPr>
+          <w:sz w:val="24"/>
+          <w:szCs w:val="24"/>
+        </w:rPr>
+        <w:t>setState</w:t>
+      </w:r>
+      <w:proofErr w:type="spellEnd"/>
+      <w:r>
+        <w:rPr>
+          <w:sz w:val="24"/>
+          <w:szCs w:val="24"/>
+        </w:rPr>
+        <w:t>(</w:t>
+      </w:r>
+      <w:proofErr w:type="gramEnd"/>
+      <w:r>
+        <w:rPr>
+          <w:sz w:val="24"/>
+          <w:szCs w:val="24"/>
+        </w:rPr>
+        <w:t xml:space="preserve">) into single </w:t>
+      </w:r>
+      <w:proofErr w:type="spellStart"/>
+      <w:r>
+        <w:rPr>
+          <w:sz w:val="24"/>
+          <w:szCs w:val="24"/>
+        </w:rPr>
+        <w:t>setState</w:t>
+      </w:r>
+      <w:proofErr w:type="spellEnd"/>
+      <w:r>
+        <w:rPr>
+          <w:sz w:val="24"/>
+          <w:szCs w:val="24"/>
+        </w:rPr>
+        <w:t xml:space="preserve">(). Because of this instead of changing </w:t>
+      </w:r>
+      <w:proofErr w:type="spellStart"/>
+      <w:proofErr w:type="gramStart"/>
+      <w:r>
+        <w:rPr>
+          <w:sz w:val="24"/>
+          <w:szCs w:val="24"/>
+        </w:rPr>
+        <w:t>this.state</w:t>
+      </w:r>
+      <w:proofErr w:type="gramEnd"/>
+      <w:r>
+        <w:rPr>
+          <w:sz w:val="24"/>
+          <w:szCs w:val="24"/>
+        </w:rPr>
+        <w:t>.variable</w:t>
+      </w:r>
+      <w:proofErr w:type="spellEnd"/>
+      <w:r>
+        <w:rPr>
+          <w:sz w:val="24"/>
+          <w:szCs w:val="24"/>
+        </w:rPr>
+        <w:t xml:space="preserve"> always use </w:t>
+      </w:r>
+      <w:proofErr w:type="spellStart"/>
+      <w:r>
+        <w:rPr>
+          <w:sz w:val="24"/>
+          <w:szCs w:val="24"/>
+        </w:rPr>
+        <w:t>prevState</w:t>
+      </w:r>
+      <w:proofErr w:type="spellEnd"/>
+      <w:r>
+        <w:rPr>
+          <w:sz w:val="24"/>
+          <w:szCs w:val="24"/>
+        </w:rPr>
+        <w:t>.</w:t>
+      </w:r>
+    </w:p>
+    <w:p>
+      <w:pPr>
+        <w:rPr>
+          <w:sz w:val="24"/>
+          <w:szCs w:val="24"/>
+        </w:rPr>
+      </w:pPr>
+    </w:p>
+    <w:p>
+      <w:pPr>
+        <w:pStyle w:val="ListParagraph"/>
+        <w:numPr>
+          <w:ilvl w:val="0"/>
+          <w:numId w:val="1"/>
+        </w:numPr>
+        <w:rPr>
+          <w:sz w:val="24"/>
+          <w:szCs w:val="24"/>
+        </w:rPr>
+      </w:pPr>
+      <w:r>
+        <w:rPr>
+          <w:sz w:val="24"/>
+          <w:szCs w:val="24"/>
+        </w:rPr>
+        <w:t>Event Handling</w:t>
+      </w:r>
+    </w:p>
+    <w:p>
+      <w:pPr>
+        <w:pStyle w:val="ListParagraph"/>
+        <w:numPr>
+          <w:ilvl w:val="0"/>
+          <w:numId w:val="2"/>
+        </w:numPr>
+        <w:rPr>
+          <w:sz w:val="24"/>
+          <w:szCs w:val="24"/>
+        </w:rPr>
+      </w:pPr>
+      <w:r>
+        <w:rPr>
+          <w:sz w:val="24"/>
+          <w:szCs w:val="24"/>
+        </w:rPr>
+        <w:t>onClick – use function name instead of function call</w:t>
+      </w:r>
+    </w:p>
+    <w:p>
+      <w:pPr>
+        <w:pStyle w:val="ListParagraph"/>
+        <w:numPr>
+          <w:ilvl w:val="1"/>
+          <w:numId w:val="2"/>
+        </w:numPr>
+        <w:rPr>
+          <w:sz w:val="24"/>
+          <w:szCs w:val="24"/>
+        </w:rPr>
+      </w:pPr>
+      <w:r>
+        <w:rPr>
+          <w:sz w:val="24"/>
+          <w:szCs w:val="24"/>
+        </w:rPr>
+        <w:t>onClick = {</w:t>
+      </w:r>
+      <w:proofErr w:type="spellStart"/>
+      <w:proofErr w:type="gramStart"/>
+      <w:r>
+        <w:rPr>
+          <w:sz w:val="24"/>
+          <w:szCs w:val="24"/>
+        </w:rPr>
+        <w:t>handleEvent</w:t>
+      </w:r>
+      <w:proofErr w:type="spellEnd"/>
+      <w:r>
+        <w:rPr>
+          <w:sz w:val="24"/>
+          <w:szCs w:val="24"/>
+        </w:rPr>
+        <w:t>(</w:t>
+      </w:r>
+      <w:proofErr w:type="gramEnd"/>
+      <w:r>
+        <w:rPr>
+          <w:sz w:val="24"/>
+          <w:szCs w:val="24"/>
+        </w:rPr>
+        <w:t>)} -&gt; will be rendered automatically when refreshed</w:t>
+      </w:r>
+      <w:r>
+        <w:rPr>
+          <w:sz w:val="24"/>
+          <w:szCs w:val="24"/>
+        </w:rPr>
+        <w:t>(</w:t>
+      </w:r>
+      <w:r>
+        <w:rPr>
+          <w:sz w:val="24"/>
+          <w:szCs w:val="24"/>
+        </w:rPr>
+        <w:t>w</w:t>
+      </w:r>
+      <w:r>
+        <w:rPr>
+          <w:sz w:val="24"/>
+          <w:szCs w:val="24"/>
+        </w:rPr>
+        <w:t>rong  way)</w:t>
+      </w:r>
+    </w:p>
+    <w:p>
+      <w:pPr>
+        <w:pStyle w:val="ListParagraph"/>
+        <w:numPr>
+          <w:ilvl w:val="1"/>
+          <w:numId w:val="2"/>
+        </w:numPr>
+        <w:rPr>
+          <w:sz w:val="24"/>
+          <w:szCs w:val="24"/>
+        </w:rPr>
+      </w:pPr>
+      <w:r>
+        <w:rPr>
+          <w:sz w:val="24"/>
+          <w:szCs w:val="24"/>
+        </w:rPr>
+        <w:lastRenderedPageBreak/>
+        <w:t>onClick = {handle</w:t>
+      </w:r>
+      <w:r>
+        <w:rPr>
+          <w:sz w:val="24"/>
+          <w:szCs w:val="24"/>
+        </w:rPr>
+        <w:t>Click</w:t>
+      </w:r>
+      <w:r>
+        <w:rPr>
+          <w:sz w:val="24"/>
+          <w:szCs w:val="24"/>
+        </w:rPr>
+        <w:t>} -&gt; correct way to trigger event</w:t>
+      </w:r>
+    </w:p>
+    <w:p>
+      <w:pPr>
+        <w:rPr>
+          <w:sz w:val="24"/>
+          <w:szCs w:val="24"/>
+        </w:rPr>
+      </w:pPr>
+    </w:p>
+    <w:p>
+      <w:pPr>
+        <w:pStyle w:val="ListParagraph"/>
+        <w:numPr>
+          <w:ilvl w:val="0"/>
+          <w:numId w:val="1"/>
+        </w:numPr>
+        <w:rPr>
+          <w:sz w:val="24"/>
+          <w:szCs w:val="24"/>
+        </w:rPr>
+      </w:pPr>
+      <w:r>
+        <w:rPr>
+          <w:sz w:val="24"/>
+          <w:szCs w:val="24"/>
+        </w:rPr>
+        <w:t>Ways to bind event handler</w:t>
+      </w:r>
+    </w:p>
+    <w:p>
+      <w:pPr>
+        <w:pStyle w:val="ListParagraph"/>
+        <w:rPr>
+          <w:sz w:val="24"/>
+          <w:szCs w:val="24"/>
+        </w:rPr>
+      </w:pPr>
+    </w:p>
+    <w:p>
+      <w:pPr>
+        <w:pStyle w:val="ListParagraph"/>
+        <w:numPr>
+          <w:ilvl w:val="0"/>
+          <w:numId w:val="2"/>
+        </w:numPr>
+        <w:rPr>
+          <w:sz w:val="24"/>
+          <w:szCs w:val="24"/>
+        </w:rPr>
+      </w:pPr>
+      <w:r>
+        <w:rPr>
+          <w:sz w:val="24"/>
+          <w:szCs w:val="24"/>
+        </w:rPr>
+        <w:t>Bind the handler in render method:</w:t>
+      </w:r>
+    </w:p>
+    <w:p>
+      <w:pPr>
+        <w:pStyle w:val="ListParagraph"/>
+        <w:numPr>
+          <w:ilvl w:val="1"/>
+          <w:numId w:val="2"/>
+        </w:numPr>
+        <w:rPr>
+          <w:sz w:val="24"/>
+          <w:szCs w:val="24"/>
+        </w:rPr>
+      </w:pPr>
+      <w:r>
+        <w:rPr>
+          <w:sz w:val="24"/>
+          <w:szCs w:val="24"/>
+        </w:rPr>
+        <w:t>onClick = {</w:t>
+      </w:r>
+      <w:proofErr w:type="gramStart"/>
+      <w:r>
+        <w:rPr>
+          <w:sz w:val="24"/>
+          <w:szCs w:val="24"/>
+        </w:rPr>
+        <w:t>this.handleClick.bind</w:t>
+      </w:r>
+      <w:proofErr w:type="gramEnd"/>
+      <w:r>
+        <w:rPr>
+          <w:sz w:val="24"/>
+          <w:szCs w:val="24"/>
+        </w:rPr>
+        <w:t>(this)}</w:t>
+      </w:r>
+      <w:r>
+        <w:rPr>
+          <w:sz w:val="24"/>
+          <w:szCs w:val="24"/>
+        </w:rPr>
+        <w:t xml:space="preserve"> </w:t>
+      </w:r>
+      <w:r>
+        <w:rPr>
+          <w:sz w:val="24"/>
+          <w:szCs w:val="24"/>
+        </w:rPr>
+        <w:t xml:space="preserve"> -&gt; generate new event handler every time. This may cause per</w:t>
+      </w:r>
+      <w:r>
+        <w:rPr>
+          <w:sz w:val="24"/>
+          <w:szCs w:val="24"/>
+        </w:rPr>
+        <w:t>f</w:t>
+      </w:r>
+      <w:r>
+        <w:rPr>
+          <w:sz w:val="24"/>
+          <w:szCs w:val="24"/>
+        </w:rPr>
+        <w:t>ormance issue in huge applications.</w:t>
+      </w:r>
+    </w:p>
+    <w:p>
+      <w:pPr>
+        <w:pStyle w:val="ListParagraph"/>
+        <w:numPr>
+          <w:ilvl w:val="0"/>
+          <w:numId w:val="2"/>
+        </w:numPr>
+        <w:rPr>
+          <w:sz w:val="24"/>
+          <w:szCs w:val="24"/>
+        </w:rPr>
+      </w:pPr>
+      <w:r>
+        <w:rPr>
+          <w:sz w:val="24"/>
+          <w:szCs w:val="24"/>
+        </w:rPr>
+        <w:t>Use arrow function:</w:t>
+      </w:r>
+    </w:p>
+    <w:p>
+      <w:pPr>
+        <w:pStyle w:val="ListParagraph"/>
+        <w:numPr>
+          <w:ilvl w:val="1"/>
+          <w:numId w:val="2"/>
+        </w:numPr>
+        <w:rPr>
+          <w:sz w:val="24"/>
+          <w:szCs w:val="24"/>
+        </w:rPr>
+      </w:pPr>
+      <w:r>
+        <w:rPr>
+          <w:sz w:val="24"/>
+          <w:szCs w:val="24"/>
+        </w:rPr>
+        <w:t xml:space="preserve">onClick = {() =&gt; </w:t>
+      </w:r>
+      <w:proofErr w:type="gramStart"/>
+      <w:r>
+        <w:rPr>
+          <w:sz w:val="24"/>
+          <w:szCs w:val="24"/>
+        </w:rPr>
+        <w:t>this.hanldeClick</w:t>
+      </w:r>
+      <w:proofErr w:type="gramEnd"/>
+      <w:r>
+        <w:rPr>
+          <w:sz w:val="24"/>
+          <w:szCs w:val="24"/>
+        </w:rPr>
+        <w:t>()}</w:t>
+      </w:r>
+      <w:r>
+        <w:rPr>
+          <w:sz w:val="24"/>
+          <w:szCs w:val="24"/>
+        </w:rPr>
+        <w:t xml:space="preserve"> -&gt; This also has performance issues. But it is the easiest way.</w:t>
+      </w:r>
+    </w:p>
+    <w:p>
+      <w:pPr>
+        <w:pStyle w:val="ListParagraph"/>
+        <w:numPr>
+          <w:ilvl w:val="0"/>
+          <w:numId w:val="2"/>
+        </w:numPr>
+        <w:rPr>
+          <w:sz w:val="24"/>
+          <w:szCs w:val="24"/>
+        </w:rPr>
+      </w:pPr>
+      <w:r>
+        <w:rPr>
+          <w:sz w:val="24"/>
+          <w:szCs w:val="24"/>
+        </w:rPr>
+        <w:t>Bind event handler in the constructor:</w:t>
+      </w:r>
+    </w:p>
+    <w:p>
+      <w:pPr>
+        <w:pStyle w:val="ListParagraph"/>
+        <w:numPr>
+          <w:ilvl w:val="1"/>
+          <w:numId w:val="2"/>
+        </w:numPr>
+        <w:rPr>
+          <w:sz w:val="24"/>
+          <w:szCs w:val="24"/>
+        </w:rPr>
+      </w:pPr>
+      <w:r>
+        <w:rPr>
+          <w:sz w:val="24"/>
+          <w:szCs w:val="24"/>
+        </w:rPr>
+        <w:t xml:space="preserve">Add the line -&gt; </w:t>
+      </w:r>
+      <w:proofErr w:type="spellStart"/>
+      <w:proofErr w:type="gramStart"/>
+      <w:r>
+        <w:rPr>
+          <w:sz w:val="24"/>
+          <w:szCs w:val="24"/>
+        </w:rPr>
+        <w:t>this.handleClick</w:t>
+      </w:r>
+      <w:proofErr w:type="spellEnd"/>
+      <w:proofErr w:type="gramEnd"/>
+      <w:r>
+        <w:rPr>
+          <w:sz w:val="24"/>
+          <w:szCs w:val="24"/>
+        </w:rPr>
+        <w:t xml:space="preserve"> = this.handleClick.bind(this)</w:t>
+      </w:r>
+    </w:p>
+    <w:p>
+      <w:pPr>
+        <w:pStyle w:val="ListParagraph"/>
+        <w:numPr>
+          <w:ilvl w:val="1"/>
+          <w:numId w:val="2"/>
+        </w:numPr>
+        <w:rPr>
+          <w:sz w:val="24"/>
+          <w:szCs w:val="24"/>
+        </w:rPr>
+      </w:pPr>
+      <w:r>
+        <w:rPr>
+          <w:sz w:val="24"/>
+          <w:szCs w:val="24"/>
+        </w:rPr>
+        <w:t>In click event -&gt; onClick = {</w:t>
+      </w:r>
+      <w:proofErr w:type="spellStart"/>
+      <w:proofErr w:type="gramStart"/>
+      <w:r>
+        <w:rPr>
+          <w:sz w:val="24"/>
+          <w:szCs w:val="24"/>
+        </w:rPr>
+        <w:t>this.handleClick</w:t>
+      </w:r>
+      <w:proofErr w:type="spellEnd"/>
+      <w:proofErr w:type="gramEnd"/>
+      <w:r>
+        <w:rPr>
+          <w:sz w:val="24"/>
+          <w:szCs w:val="24"/>
+        </w:rPr>
+        <w:t>}</w:t>
+      </w:r>
+      <w:r>
+        <w:rPr>
+          <w:sz w:val="24"/>
+          <w:szCs w:val="24"/>
+        </w:rPr>
+        <w:t xml:space="preserve"> </w:t>
+      </w:r>
+    </w:p>
+    <w:p>
+      <w:pPr>
+        <w:pStyle w:val="ListParagraph"/>
+        <w:numPr>
+          <w:ilvl w:val="1"/>
+          <w:numId w:val="2"/>
+        </w:numPr>
+        <w:rPr>
+          <w:sz w:val="24"/>
+          <w:szCs w:val="24"/>
+        </w:rPr>
+      </w:pPr>
+      <w:r>
+        <w:rPr>
+          <w:sz w:val="24"/>
+          <w:szCs w:val="24"/>
+        </w:rPr>
+        <w:t>This approach is recommended by React</w:t>
+      </w:r>
+    </w:p>
+    <w:p>
+      <w:pPr>
+        <w:pStyle w:val="ListParagraph"/>
+        <w:numPr>
+          <w:ilvl w:val="0"/>
+          <w:numId w:val="2"/>
+        </w:numPr>
+        <w:rPr>
+          <w:sz w:val="24"/>
+          <w:szCs w:val="24"/>
+        </w:rPr>
+      </w:pPr>
+      <w:r>
+        <w:rPr>
+          <w:sz w:val="24"/>
+          <w:szCs w:val="24"/>
+        </w:rPr>
+        <w:t>Use arrow function in class property:</w:t>
+      </w:r>
+    </w:p>
+    <w:p>
+      <w:pPr>
+        <w:pStyle w:val="ListParagraph"/>
+        <w:numPr>
+          <w:ilvl w:val="1"/>
+          <w:numId w:val="2"/>
+        </w:numPr>
+        <w:rPr>
+          <w:sz w:val="24"/>
+          <w:szCs w:val="24"/>
+        </w:rPr>
+      </w:pPr>
+      <w:r>
+        <w:rPr>
+          <w:sz w:val="24"/>
+          <w:szCs w:val="24"/>
+        </w:rPr>
+        <w:t>Use arrow function inside class</w:t>
+      </w:r>
+    </w:p>
+    <w:p>
+      <w:pPr>
+        <w:pStyle w:val="ListParagraph"/>
+        <w:numPr>
+          <w:ilvl w:val="1"/>
+          <w:numId w:val="2"/>
+        </w:numPr>
+        <w:rPr>
+          <w:sz w:val="24"/>
+          <w:szCs w:val="24"/>
+        </w:rPr>
+      </w:pPr>
+      <w:r>
+        <w:rPr>
+          <w:sz w:val="24"/>
+          <w:szCs w:val="24"/>
+        </w:rPr>
+        <w:t>handleClick = () =&gt; {</w:t>
+      </w:r>
+    </w:p>
+    <w:p>
+      <w:pPr>
+        <w:pStyle w:val="ListParagraph"/>
+        <w:numPr>
+          <w:ilvl w:val="1"/>
+          <w:numId w:val="2"/>
+        </w:numPr>
+        <w:rPr>
+          <w:sz w:val="24"/>
+          <w:szCs w:val="24"/>
+        </w:rPr>
+      </w:pPr>
+      <w:proofErr w:type="spellStart"/>
+      <w:proofErr w:type="gramStart"/>
+      <w:r>
+        <w:rPr>
+          <w:sz w:val="24"/>
+          <w:szCs w:val="24"/>
+        </w:rPr>
+        <w:t>this.setState</w:t>
+      </w:r>
+      <w:proofErr w:type="spellEnd"/>
+      <w:proofErr w:type="gramEnd"/>
+      <w:r>
+        <w:rPr>
+          <w:sz w:val="24"/>
+          <w:szCs w:val="24"/>
+        </w:rPr>
+        <w:t xml:space="preserve"> = ({</w:t>
+      </w:r>
+    </w:p>
+    <w:p>
+      <w:pPr>
+        <w:pStyle w:val="ListParagraph"/>
+        <w:numPr>
+          <w:ilvl w:val="1"/>
+          <w:numId w:val="2"/>
+        </w:numPr>
+        <w:rPr>
+          <w:sz w:val="24"/>
+          <w:szCs w:val="24"/>
+        </w:rPr>
+      </w:pPr>
+      <w:r>
+        <w:rPr>
+          <w:sz w:val="24"/>
+          <w:szCs w:val="24"/>
+        </w:rPr>
+        <w:t>// our code</w:t>
+      </w:r>
+    </w:p>
+    <w:p>
+      <w:pPr>
+        <w:pStyle w:val="ListParagraph"/>
+        <w:numPr>
+          <w:ilvl w:val="1"/>
+          <w:numId w:val="2"/>
+        </w:numPr>
+        <w:rPr>
+          <w:sz w:val="24"/>
+          <w:szCs w:val="24"/>
+        </w:rPr>
+      </w:pPr>
+      <w:r>
+        <w:rPr>
+          <w:sz w:val="24"/>
+          <w:szCs w:val="24"/>
+        </w:rPr>
+        <w:t>})</w:t>
+      </w:r>
+    </w:p>
+    <w:p>
+      <w:pPr>
+        <w:pStyle w:val="ListParagraph"/>
+        <w:numPr>
+          <w:ilvl w:val="1"/>
+          <w:numId w:val="2"/>
+        </w:numPr>
+        <w:rPr>
+          <w:sz w:val="24"/>
+          <w:szCs w:val="24"/>
+        </w:rPr>
+      </w:pPr>
+      <w:r>
+        <w:rPr>
+          <w:sz w:val="24"/>
+          <w:szCs w:val="24"/>
+        </w:rPr>
+        <w:t>}</w:t>
+      </w:r>
+    </w:p>
+    <w:p>
+      <w:pPr>
+        <w:pStyle w:val="ListParagraph"/>
+        <w:numPr>
+          <w:ilvl w:val="1"/>
+          <w:numId w:val="2"/>
+        </w:numPr>
+        <w:rPr>
+          <w:sz w:val="24"/>
+          <w:szCs w:val="24"/>
+        </w:rPr>
+      </w:pPr>
+      <w:r>
+        <w:rPr>
+          <w:sz w:val="24"/>
+          <w:szCs w:val="24"/>
+        </w:rPr>
+        <w:t>This is also recommended by React</w:t>
+      </w:r>
+    </w:p>
+    <w:p>
+      <w:pPr>
+        <w:rPr>
+          <w:sz w:val="24"/>
+          <w:szCs w:val="24"/>
+        </w:rPr>
+      </w:pPr>
       <w:bookmarkStart w:id="0" w:name="_GoBack"/>
       <w:bookmarkEnd w:id="0"/>
     </w:p>
     <w:p>
       <w:pPr>
-        <w:pStyle w:val="ListParagraph"/>
-        <w:ind w:left="1080"/>
+        <w:rPr>
+          <w:sz w:val="24"/>
+          <w:szCs w:val="24"/>
+        </w:rPr>
+      </w:pPr>
+    </w:p>
+    <w:p>
+      <w:pPr>
+        <w:rPr>
+          <w:sz w:val="24"/>
+          <w:szCs w:val="24"/>
+        </w:rPr>
+      </w:pPr>
+    </w:p>
+    <w:p>
+      <w:pPr>
+        <w:rPr>
+          <w:sz w:val="24"/>
+          <w:szCs w:val="24"/>
+        </w:rPr>
+      </w:pPr>
+    </w:p>
+    <w:p>
+      <w:pPr>
+        <w:rPr>
+          <w:sz w:val="24"/>
+          <w:szCs w:val="24"/>
+        </w:rPr>
+      </w:pPr>
+    </w:p>
+    <w:p>
+      <w:pPr>
+        <w:rPr>
+          <w:sz w:val="24"/>
+          <w:szCs w:val="24"/>
+        </w:rPr>
+      </w:pPr>
+    </w:p>
+    <w:p>
+      <w:pPr>
+        <w:rPr>
+          <w:sz w:val="24"/>
+          <w:szCs w:val="24"/>
+        </w:rPr>
+      </w:pPr>
+    </w:p>
+    <w:p>
+      <w:pPr>
+        <w:rPr>
+          <w:sz w:val="24"/>
+          <w:szCs w:val="24"/>
+        </w:rPr>
+      </w:pPr>
+    </w:p>
+    <w:p>
+      <w:pPr>
+        <w:rPr>
+          <w:sz w:val="24"/>
+          <w:szCs w:val="24"/>
+        </w:rPr>
+      </w:pPr>
+    </w:p>
+    <w:p>
+      <w:pPr>
+        <w:rPr>
+          <w:sz w:val="24"/>
+          <w:szCs w:val="24"/>
+        </w:rPr>
+      </w:pPr>
+    </w:p>
+    <w:p>
+      <w:pPr>
+        <w:rPr>
+          <w:sz w:val="24"/>
+          <w:szCs w:val="24"/>
+        </w:rPr>
+      </w:pPr>
+    </w:p>
+    <w:p>
+      <w:pPr>
+        <w:rPr>
+          <w:sz w:val="24"/>
+          <w:szCs w:val="24"/>
+        </w:rPr>
+      </w:pPr>
+    </w:p>
+    <w:p>
+      <w:pPr>
+        <w:rPr>
+          <w:sz w:val="24"/>
+          <w:szCs w:val="24"/>
+        </w:rPr>
+      </w:pPr>
+    </w:p>
+    <w:p>
+      <w:pPr>
+        <w:rPr>
+          <w:sz w:val="24"/>
+          <w:szCs w:val="24"/>
+        </w:rPr>
+      </w:pPr>
+    </w:p>
+    <w:p>
+      <w:pPr>
+        <w:rPr>
+          <w:sz w:val="24"/>
+          <w:szCs w:val="24"/>
+        </w:rPr>
+      </w:pPr>
+    </w:p>
+    <w:p>
+      <w:pPr>
+        <w:rPr>
+          <w:sz w:val="24"/>
+          <w:szCs w:val="24"/>
+        </w:rPr>
+      </w:pPr>
+    </w:p>
+    <w:p>
+      <w:pPr>
+        <w:rPr>
+          <w:sz w:val="24"/>
+          <w:szCs w:val="24"/>
+        </w:rPr>
+      </w:pPr>
+    </w:p>
+    <w:p>
+      <w:pPr>
+        <w:rPr>
+          <w:sz w:val="24"/>
+          <w:szCs w:val="24"/>
+        </w:rPr>
+      </w:pPr>
+    </w:p>
+    <w:p>
+      <w:pPr>
         <w:rPr>
           <w:sz w:val="24"/>
           <w:szCs w:val="24"/>

</xml_diff>

<commit_message>
After Lists and Keys
</commit_message>
<xml_diff>
--- a/Notes.docx
+++ b/Notes.docx
@@ -139,17 +139,8 @@
           <w:sz w:val="24"/>
           <w:szCs w:val="24"/>
         </w:rPr>
-        <w:t xml:space="preserve">Uses virtual </w:t>
-      </w:r>
-      <w:proofErr w:type="spellStart"/>
-      <w:r>
-        <w:rPr>
-          <w:sz w:val="24"/>
-          <w:szCs w:val="24"/>
-        </w:rPr>
-        <w:t>dom</w:t>
-      </w:r>
-      <w:proofErr w:type="spellEnd"/>
+        <w:t>Uses virtual dom</w:t>
+      </w:r>
       <w:r>
         <w:rPr>
           <w:sz w:val="24"/>
@@ -183,17 +174,8 @@
           <w:sz w:val="24"/>
           <w:szCs w:val="24"/>
         </w:rPr>
-        <w:t xml:space="preserve"> actual </w:t>
-      </w:r>
-      <w:proofErr w:type="spellStart"/>
-      <w:r>
-        <w:rPr>
-          <w:sz w:val="24"/>
-          <w:szCs w:val="24"/>
-        </w:rPr>
-        <w:t>dom</w:t>
-      </w:r>
-      <w:proofErr w:type="spellEnd"/>
+        <w:t xml:space="preserve"> actual dom</w:t>
+      </w:r>
     </w:p>
     <w:p>
       <w:pPr>
@@ -416,21 +398,12 @@
           <w:szCs w:val="24"/>
         </w:rPr>
       </w:pPr>
-      <w:proofErr w:type="gramStart"/>
-      <w:r>
-        <w:rPr>
-          <w:sz w:val="24"/>
-          <w:szCs w:val="24"/>
-        </w:rPr>
-        <w:t>Render(</w:t>
-      </w:r>
-      <w:proofErr w:type="gramEnd"/>
-      <w:r>
-        <w:rPr>
-          <w:sz w:val="24"/>
-          <w:szCs w:val="24"/>
-        </w:rPr>
-        <w:t>) returns html</w:t>
+      <w:r>
+        <w:rPr>
+          <w:sz w:val="24"/>
+          <w:szCs w:val="24"/>
+        </w:rPr>
+        <w:t>Render() returns html</w:t>
       </w:r>
     </w:p>
     <w:p>
@@ -613,25 +586,7 @@
           <w:sz w:val="24"/>
           <w:szCs w:val="24"/>
         </w:rPr>
-        <w:t xml:space="preserve">Never modify the state directly. Use </w:t>
-      </w:r>
-      <w:proofErr w:type="spellStart"/>
-      <w:proofErr w:type="gramStart"/>
-      <w:r>
-        <w:rPr>
-          <w:sz w:val="24"/>
-          <w:szCs w:val="24"/>
-        </w:rPr>
-        <w:t>this.setState</w:t>
-      </w:r>
-      <w:proofErr w:type="spellEnd"/>
-      <w:proofErr w:type="gramEnd"/>
-      <w:r>
-        <w:rPr>
-          <w:sz w:val="24"/>
-          <w:szCs w:val="24"/>
-        </w:rPr>
-        <w:t>()</w:t>
+        <w:t>Never modify the state directly. Use this.setState()</w:t>
       </w:r>
       <w:r>
         <w:rPr>
@@ -672,32 +627,7 @@
           <w:sz w:val="24"/>
           <w:szCs w:val="24"/>
         </w:rPr>
-        <w:t xml:space="preserve">Changing </w:t>
-      </w:r>
-      <w:proofErr w:type="spellStart"/>
-      <w:proofErr w:type="gramStart"/>
-      <w:r>
-        <w:rPr>
-          <w:sz w:val="24"/>
-          <w:szCs w:val="24"/>
-        </w:rPr>
-        <w:t>this.state</w:t>
-      </w:r>
-      <w:proofErr w:type="gramEnd"/>
-      <w:r>
-        <w:rPr>
-          <w:sz w:val="24"/>
-          <w:szCs w:val="24"/>
-        </w:rPr>
-        <w:t>.variable</w:t>
-      </w:r>
-      <w:proofErr w:type="spellEnd"/>
-      <w:r>
-        <w:rPr>
-          <w:sz w:val="24"/>
-          <w:szCs w:val="24"/>
-        </w:rPr>
-        <w:t xml:space="preserve"> will not re</w:t>
+        <w:t>Changing this.state.variable will not re</w:t>
       </w:r>
       <w:r>
         <w:rPr>
@@ -726,75 +656,32 @@
           <w:szCs w:val="24"/>
         </w:rPr>
       </w:pPr>
-      <w:proofErr w:type="spellStart"/>
-      <w:proofErr w:type="gramStart"/>
-      <w:r>
-        <w:rPr>
-          <w:sz w:val="24"/>
-          <w:szCs w:val="24"/>
-        </w:rPr>
-        <w:t>SetState</w:t>
-      </w:r>
-      <w:proofErr w:type="spellEnd"/>
-      <w:r>
-        <w:rPr>
-          <w:sz w:val="24"/>
-          <w:szCs w:val="24"/>
-        </w:rPr>
-        <w:t>(</w:t>
-      </w:r>
-      <w:proofErr w:type="gramEnd"/>
-      <w:r>
-        <w:rPr>
-          <w:sz w:val="24"/>
-          <w:szCs w:val="24"/>
-        </w:rPr>
-        <w:t>) will re render the component</w:t>
-      </w:r>
-    </w:p>
-    <w:p>
-      <w:pPr>
-        <w:pStyle w:val="ListParagraph"/>
-        <w:numPr>
-          <w:ilvl w:val="0"/>
-          <w:numId w:val="2"/>
-        </w:numPr>
-        <w:rPr>
-          <w:sz w:val="24"/>
-          <w:szCs w:val="24"/>
-        </w:rPr>
-      </w:pPr>
-      <w:r>
-        <w:rPr>
-          <w:sz w:val="24"/>
-          <w:szCs w:val="24"/>
-        </w:rPr>
-        <w:t xml:space="preserve">Calls to </w:t>
-      </w:r>
-      <w:proofErr w:type="spellStart"/>
-      <w:proofErr w:type="gramStart"/>
-      <w:r>
-        <w:rPr>
-          <w:sz w:val="24"/>
-          <w:szCs w:val="24"/>
-        </w:rPr>
-        <w:t>setState</w:t>
-      </w:r>
-      <w:proofErr w:type="spellEnd"/>
-      <w:r>
-        <w:rPr>
-          <w:sz w:val="24"/>
-          <w:szCs w:val="24"/>
-        </w:rPr>
-        <w:t>(</w:t>
-      </w:r>
-      <w:proofErr w:type="gramEnd"/>
-      <w:r>
-        <w:rPr>
-          <w:sz w:val="24"/>
-          <w:szCs w:val="24"/>
-        </w:rPr>
-        <w:t xml:space="preserve">) is asynchronous </w:t>
+      <w:r>
+        <w:rPr>
+          <w:sz w:val="24"/>
+          <w:szCs w:val="24"/>
+        </w:rPr>
+        <w:t>SetState() will re render the component</w:t>
+      </w:r>
+    </w:p>
+    <w:p>
+      <w:pPr>
+        <w:pStyle w:val="ListParagraph"/>
+        <w:numPr>
+          <w:ilvl w:val="0"/>
+          <w:numId w:val="2"/>
+        </w:numPr>
+        <w:rPr>
+          <w:sz w:val="24"/>
+          <w:szCs w:val="24"/>
+        </w:rPr>
+      </w:pPr>
+      <w:r>
+        <w:rPr>
+          <w:sz w:val="24"/>
+          <w:szCs w:val="24"/>
+        </w:rPr>
+        <w:t xml:space="preserve">Calls to setState() is asynchronous </w:t>
       </w:r>
       <w:r>
         <w:rPr>
@@ -815,125 +702,27 @@
           <w:sz w:val="24"/>
           <w:szCs w:val="24"/>
         </w:rPr>
-        <w:t xml:space="preserve">In case if any statement to be executed only after the state change, use a call back method as second param in </w:t>
-      </w:r>
-      <w:proofErr w:type="spellStart"/>
-      <w:r>
-        <w:rPr>
-          <w:sz w:val="24"/>
-          <w:szCs w:val="24"/>
-        </w:rPr>
-        <w:t>setState</w:t>
-      </w:r>
-      <w:proofErr w:type="spellEnd"/>
-      <w:r>
-        <w:rPr>
-          <w:sz w:val="24"/>
-          <w:szCs w:val="24"/>
-        </w:rPr>
-        <w:t>()</w:t>
-      </w:r>
-    </w:p>
-    <w:p>
-      <w:pPr>
-        <w:pStyle w:val="ListParagraph"/>
-        <w:numPr>
-          <w:ilvl w:val="0"/>
-          <w:numId w:val="2"/>
-        </w:numPr>
-        <w:rPr>
-          <w:sz w:val="24"/>
-          <w:szCs w:val="24"/>
-        </w:rPr>
-      </w:pPr>
-      <w:r>
-        <w:rPr>
-          <w:sz w:val="24"/>
-          <w:szCs w:val="24"/>
-        </w:rPr>
-        <w:t xml:space="preserve">React will group multiple </w:t>
-      </w:r>
-      <w:proofErr w:type="spellStart"/>
-      <w:proofErr w:type="gramStart"/>
-      <w:r>
-        <w:rPr>
-          <w:sz w:val="24"/>
-          <w:szCs w:val="24"/>
-        </w:rPr>
-        <w:t>setState</w:t>
-      </w:r>
-      <w:proofErr w:type="spellEnd"/>
-      <w:r>
-        <w:rPr>
-          <w:sz w:val="24"/>
-          <w:szCs w:val="24"/>
-        </w:rPr>
-        <w:t>(</w:t>
-      </w:r>
-      <w:proofErr w:type="gramEnd"/>
-      <w:r>
-        <w:rPr>
-          <w:sz w:val="24"/>
-          <w:szCs w:val="24"/>
-        </w:rPr>
-        <w:t xml:space="preserve">) into single </w:t>
-      </w:r>
-      <w:proofErr w:type="spellStart"/>
-      <w:r>
-        <w:rPr>
-          <w:sz w:val="24"/>
-          <w:szCs w:val="24"/>
-        </w:rPr>
-        <w:t>setState</w:t>
-      </w:r>
-      <w:proofErr w:type="spellEnd"/>
-      <w:r>
-        <w:rPr>
-          <w:sz w:val="24"/>
-          <w:szCs w:val="24"/>
-        </w:rPr>
-        <w:t xml:space="preserve">(). Because of this instead of changing </w:t>
-      </w:r>
-      <w:proofErr w:type="spellStart"/>
-      <w:proofErr w:type="gramStart"/>
-      <w:r>
-        <w:rPr>
-          <w:sz w:val="24"/>
-          <w:szCs w:val="24"/>
-        </w:rPr>
-        <w:t>this.state</w:t>
-      </w:r>
-      <w:proofErr w:type="gramEnd"/>
-      <w:r>
-        <w:rPr>
-          <w:sz w:val="24"/>
-          <w:szCs w:val="24"/>
-        </w:rPr>
-        <w:t>.variable</w:t>
-      </w:r>
-      <w:proofErr w:type="spellEnd"/>
-      <w:r>
-        <w:rPr>
-          <w:sz w:val="24"/>
-          <w:szCs w:val="24"/>
-        </w:rPr>
-        <w:t xml:space="preserve"> always use </w:t>
-      </w:r>
-      <w:proofErr w:type="spellStart"/>
-      <w:r>
-        <w:rPr>
-          <w:sz w:val="24"/>
-          <w:szCs w:val="24"/>
-        </w:rPr>
-        <w:t>prevState</w:t>
-      </w:r>
-      <w:proofErr w:type="spellEnd"/>
-      <w:r>
-        <w:rPr>
-          <w:sz w:val="24"/>
-          <w:szCs w:val="24"/>
-        </w:rPr>
-        <w:t>.</w:t>
+        <w:t>In case if any statement to be executed only after the state change, use a call back method as second param in setState()</w:t>
+      </w:r>
+    </w:p>
+    <w:p>
+      <w:pPr>
+        <w:pStyle w:val="ListParagraph"/>
+        <w:numPr>
+          <w:ilvl w:val="0"/>
+          <w:numId w:val="2"/>
+        </w:numPr>
+        <w:rPr>
+          <w:sz w:val="24"/>
+          <w:szCs w:val="24"/>
+        </w:rPr>
+      </w:pPr>
+      <w:r>
+        <w:rPr>
+          <w:sz w:val="24"/>
+          <w:szCs w:val="24"/>
+        </w:rPr>
+        <w:t>React will group multiple setState() into single setState(). Because of this instead of changing this.state.variable always use prevState.</w:t>
       </w:r>
     </w:p>
     <w:p>
@@ -1001,32 +790,7 @@
           <w:sz w:val="24"/>
           <w:szCs w:val="24"/>
         </w:rPr>
-        <w:t>onClick = {</w:t>
-      </w:r>
-      <w:proofErr w:type="spellStart"/>
-      <w:proofErr w:type="gramStart"/>
-      <w:r>
-        <w:rPr>
-          <w:sz w:val="24"/>
-          <w:szCs w:val="24"/>
-        </w:rPr>
-        <w:t>handleEvent</w:t>
-      </w:r>
-      <w:proofErr w:type="spellEnd"/>
-      <w:r>
-        <w:rPr>
-          <w:sz w:val="24"/>
-          <w:szCs w:val="24"/>
-        </w:rPr>
-        <w:t>(</w:t>
-      </w:r>
-      <w:proofErr w:type="gramEnd"/>
-      <w:r>
-        <w:rPr>
-          <w:sz w:val="24"/>
-          <w:szCs w:val="24"/>
-        </w:rPr>
-        <w:t>)} -&gt; will be rendered automatically when refreshed</w:t>
+        <w:t>onClick = {handleEvent()} -&gt; will be rendered automatically when refreshed</w:t>
       </w:r>
       <w:r>
         <w:rPr>
@@ -1159,23 +923,7 @@
           <w:sz w:val="24"/>
           <w:szCs w:val="24"/>
         </w:rPr>
-        <w:t>onClick = {</w:t>
-      </w:r>
-      <w:proofErr w:type="gramStart"/>
-      <w:r>
-        <w:rPr>
-          <w:sz w:val="24"/>
-          <w:szCs w:val="24"/>
-        </w:rPr>
-        <w:t>this.handleClick.bind</w:t>
-      </w:r>
-      <w:proofErr w:type="gramEnd"/>
-      <w:r>
-        <w:rPr>
-          <w:sz w:val="24"/>
-          <w:szCs w:val="24"/>
-        </w:rPr>
-        <w:t>(this)}</w:t>
+        <w:t>onClick = {this.handleClick.bind(this)}</w:t>
       </w:r>
       <w:r>
         <w:rPr>
@@ -1243,23 +991,7 @@
           <w:sz w:val="24"/>
           <w:szCs w:val="24"/>
         </w:rPr>
-        <w:t xml:space="preserve">onClick = {() =&gt; </w:t>
-      </w:r>
-      <w:proofErr w:type="gramStart"/>
-      <w:r>
-        <w:rPr>
-          <w:sz w:val="24"/>
-          <w:szCs w:val="24"/>
-        </w:rPr>
-        <w:t>this.hanldeClick</w:t>
-      </w:r>
-      <w:proofErr w:type="gramEnd"/>
-      <w:r>
-        <w:rPr>
-          <w:sz w:val="24"/>
-          <w:szCs w:val="24"/>
-        </w:rPr>
-        <w:t>()}</w:t>
+        <w:t>onClick = {() =&gt; this.hanldeClick()}</w:t>
       </w:r>
       <w:r>
         <w:rPr>
@@ -1306,25 +1038,7 @@
           <w:sz w:val="24"/>
           <w:szCs w:val="24"/>
         </w:rPr>
-        <w:t xml:space="preserve">Add the line -&gt; </w:t>
-      </w:r>
-      <w:proofErr w:type="spellStart"/>
-      <w:proofErr w:type="gramStart"/>
-      <w:r>
-        <w:rPr>
-          <w:sz w:val="24"/>
-          <w:szCs w:val="24"/>
-        </w:rPr>
-        <w:t>this.handleClick</w:t>
-      </w:r>
-      <w:proofErr w:type="spellEnd"/>
-      <w:proofErr w:type="gramEnd"/>
-      <w:r>
-        <w:rPr>
-          <w:sz w:val="24"/>
-          <w:szCs w:val="24"/>
-        </w:rPr>
-        <w:t xml:space="preserve"> = this.handleClick.bind(this)</w:t>
+        <w:t>Add the line -&gt; this.handleClick = this.handleClick.bind(this)</w:t>
       </w:r>
     </w:p>
     <w:p>
@@ -1344,19 +1058,168 @@
           <w:sz w:val="24"/>
           <w:szCs w:val="24"/>
         </w:rPr>
-        <w:t>In click event -&gt; onClick = {</w:t>
-      </w:r>
-      <w:proofErr w:type="spellStart"/>
-      <w:proofErr w:type="gramStart"/>
-      <w:r>
-        <w:rPr>
-          <w:sz w:val="24"/>
-          <w:szCs w:val="24"/>
-        </w:rPr>
-        <w:t>this.handleClick</w:t>
-      </w:r>
-      <w:proofErr w:type="spellEnd"/>
-      <w:proofErr w:type="gramEnd"/>
+        <w:t>In click event -&gt; onClick = {this.handleClick}</w:t>
+      </w:r>
+      <w:r>
+        <w:rPr>
+          <w:sz w:val="24"/>
+          <w:szCs w:val="24"/>
+        </w:rPr>
+        <w:t xml:space="preserve"> </w:t>
+      </w:r>
+    </w:p>
+    <w:p>
+      <w:pPr>
+        <w:pStyle w:val="ListParagraph"/>
+        <w:numPr>
+          <w:ilvl w:val="1"/>
+          <w:numId w:val="2"/>
+        </w:numPr>
+        <w:rPr>
+          <w:sz w:val="24"/>
+          <w:szCs w:val="24"/>
+        </w:rPr>
+      </w:pPr>
+      <w:r>
+        <w:rPr>
+          <w:sz w:val="24"/>
+          <w:szCs w:val="24"/>
+        </w:rPr>
+        <w:t>This approach is recommended by React</w:t>
+      </w:r>
+    </w:p>
+    <w:p>
+      <w:pPr>
+        <w:pStyle w:val="ListParagraph"/>
+        <w:numPr>
+          <w:ilvl w:val="0"/>
+          <w:numId w:val="2"/>
+        </w:numPr>
+        <w:rPr>
+          <w:sz w:val="24"/>
+          <w:szCs w:val="24"/>
+        </w:rPr>
+      </w:pPr>
+      <w:r>
+        <w:rPr>
+          <w:sz w:val="24"/>
+          <w:szCs w:val="24"/>
+        </w:rPr>
+        <w:t>Use arrow function in class property:</w:t>
+      </w:r>
+    </w:p>
+    <w:p>
+      <w:pPr>
+        <w:pStyle w:val="ListParagraph"/>
+        <w:numPr>
+          <w:ilvl w:val="1"/>
+          <w:numId w:val="2"/>
+        </w:numPr>
+        <w:rPr>
+          <w:sz w:val="24"/>
+          <w:szCs w:val="24"/>
+        </w:rPr>
+      </w:pPr>
+      <w:r>
+        <w:rPr>
+          <w:sz w:val="24"/>
+          <w:szCs w:val="24"/>
+        </w:rPr>
+        <w:t>Use arrow function inside class</w:t>
+      </w:r>
+    </w:p>
+    <w:p>
+      <w:pPr>
+        <w:pStyle w:val="ListParagraph"/>
+        <w:numPr>
+          <w:ilvl w:val="1"/>
+          <w:numId w:val="2"/>
+        </w:numPr>
+        <w:rPr>
+          <w:sz w:val="24"/>
+          <w:szCs w:val="24"/>
+        </w:rPr>
+      </w:pPr>
+      <w:r>
+        <w:rPr>
+          <w:sz w:val="24"/>
+          <w:szCs w:val="24"/>
+        </w:rPr>
+        <w:t>handleClick = () =&gt; {</w:t>
+      </w:r>
+    </w:p>
+    <w:p>
+      <w:pPr>
+        <w:pStyle w:val="ListParagraph"/>
+        <w:numPr>
+          <w:ilvl w:val="1"/>
+          <w:numId w:val="2"/>
+        </w:numPr>
+        <w:rPr>
+          <w:sz w:val="24"/>
+          <w:szCs w:val="24"/>
+        </w:rPr>
+      </w:pPr>
+      <w:r>
+        <w:rPr>
+          <w:sz w:val="24"/>
+          <w:szCs w:val="24"/>
+        </w:rPr>
+        <w:t>this.setState = ({</w:t>
+      </w:r>
+    </w:p>
+    <w:p>
+      <w:pPr>
+        <w:pStyle w:val="ListParagraph"/>
+        <w:numPr>
+          <w:ilvl w:val="1"/>
+          <w:numId w:val="2"/>
+        </w:numPr>
+        <w:rPr>
+          <w:sz w:val="24"/>
+          <w:szCs w:val="24"/>
+        </w:rPr>
+      </w:pPr>
+      <w:r>
+        <w:rPr>
+          <w:sz w:val="24"/>
+          <w:szCs w:val="24"/>
+        </w:rPr>
+        <w:t>// our code</w:t>
+      </w:r>
+    </w:p>
+    <w:p>
+      <w:pPr>
+        <w:pStyle w:val="ListParagraph"/>
+        <w:numPr>
+          <w:ilvl w:val="1"/>
+          <w:numId w:val="2"/>
+        </w:numPr>
+        <w:rPr>
+          <w:sz w:val="24"/>
+          <w:szCs w:val="24"/>
+        </w:rPr>
+      </w:pPr>
+      <w:r>
+        <w:rPr>
+          <w:sz w:val="24"/>
+          <w:szCs w:val="24"/>
+        </w:rPr>
+        <w:t>})</w:t>
+      </w:r>
+    </w:p>
+    <w:p>
+      <w:pPr>
+        <w:pStyle w:val="ListParagraph"/>
+        <w:numPr>
+          <w:ilvl w:val="1"/>
+          <w:numId w:val="2"/>
+        </w:numPr>
+        <w:rPr>
+          <w:sz w:val="24"/>
+          <w:szCs w:val="24"/>
+        </w:rPr>
+      </w:pPr>
       <w:r>
         <w:rPr>
           <w:sz w:val="24"/>
@@ -1364,13 +1227,6 @@
         </w:rPr>
         <w:t>}</w:t>
       </w:r>
-      <w:r>
-        <w:rPr>
-          <w:sz w:val="24"/>
-          <w:szCs w:val="24"/>
-        </w:rPr>
-        <w:t xml:space="preserve"> </w:t>
-      </w:r>
     </w:p>
     <w:p>
       <w:pPr>
@@ -1389,27 +1245,74 @@
           <w:sz w:val="24"/>
           <w:szCs w:val="24"/>
         </w:rPr>
-        <w:t>This approach is recommended by React</w:t>
-      </w:r>
-    </w:p>
-    <w:p>
-      <w:pPr>
-        <w:pStyle w:val="ListParagraph"/>
-        <w:numPr>
-          <w:ilvl w:val="0"/>
-          <w:numId w:val="2"/>
-        </w:numPr>
-        <w:rPr>
-          <w:sz w:val="24"/>
-          <w:szCs w:val="24"/>
-        </w:rPr>
-      </w:pPr>
-      <w:r>
-        <w:rPr>
-          <w:sz w:val="24"/>
-          <w:szCs w:val="24"/>
-        </w:rPr>
-        <w:t>Use arrow function in class property:</w:t>
+        <w:t>This is also recommended by React</w:t>
+      </w:r>
+    </w:p>
+    <w:p>
+      <w:pPr>
+        <w:pStyle w:val="ListParagraph"/>
+        <w:numPr>
+          <w:ilvl w:val="0"/>
+          <w:numId w:val="1"/>
+        </w:numPr>
+        <w:rPr>
+          <w:sz w:val="24"/>
+          <w:szCs w:val="24"/>
+        </w:rPr>
+      </w:pPr>
+      <w:r>
+        <w:rPr>
+          <w:sz w:val="24"/>
+          <w:szCs w:val="24"/>
+        </w:rPr>
+        <w:t>Lists and Keys</w:t>
+      </w:r>
+      <w:r>
+        <w:rPr>
+          <w:sz w:val="24"/>
+          <w:szCs w:val="24"/>
+        </w:rPr>
+        <w:t>:</w:t>
+      </w:r>
+    </w:p>
+    <w:p>
+      <w:pPr>
+        <w:pStyle w:val="ListParagraph"/>
+        <w:numPr>
+          <w:ilvl w:val="0"/>
+          <w:numId w:val="2"/>
+        </w:numPr>
+        <w:rPr>
+          <w:sz w:val="24"/>
+          <w:szCs w:val="24"/>
+        </w:rPr>
+      </w:pPr>
+      <w:r>
+        <w:rPr>
+          <w:sz w:val="24"/>
+          <w:szCs w:val="24"/>
+        </w:rPr>
+        <w:t>Use unique id in the list as key</w:t>
+      </w:r>
+    </w:p>
+    <w:p>
+      <w:pPr>
+        <w:pStyle w:val="ListParagraph"/>
+        <w:numPr>
+          <w:ilvl w:val="0"/>
+          <w:numId w:val="2"/>
+        </w:numPr>
+        <w:rPr>
+          <w:sz w:val="24"/>
+          <w:szCs w:val="24"/>
+        </w:rPr>
+      </w:pPr>
+      <w:r>
+        <w:rPr>
+          <w:sz w:val="24"/>
+          <w:szCs w:val="24"/>
+        </w:rPr>
+        <w:t>When to use index as key:</w:t>
       </w:r>
     </w:p>
     <w:p>
@@ -1429,7 +1332,7 @@
           <w:sz w:val="24"/>
           <w:szCs w:val="24"/>
         </w:rPr>
-        <w:t>Use arrow function inside class</w:t>
+        <w:t>When the list don’t have a unique id</w:t>
       </w:r>
     </w:p>
     <w:p>
@@ -1449,7 +1352,7 @@
           <w:sz w:val="24"/>
           <w:szCs w:val="24"/>
         </w:rPr>
-        <w:t>handleClick = () =&gt; {</w:t>
+        <w:t>The list is static and won’t change in future</w:t>
       </w:r>
     </w:p>
     <w:p>
@@ -1464,114 +1367,23 @@
           <w:szCs w:val="24"/>
         </w:rPr>
       </w:pPr>
-      <w:proofErr w:type="spellStart"/>
-      <w:proofErr w:type="gramStart"/>
-      <w:r>
-        <w:rPr>
-          <w:sz w:val="24"/>
-          <w:szCs w:val="24"/>
-        </w:rPr>
-        <w:t>this.setState</w:t>
-      </w:r>
-      <w:proofErr w:type="spellEnd"/>
-      <w:proofErr w:type="gramEnd"/>
-      <w:r>
-        <w:rPr>
-          <w:sz w:val="24"/>
-          <w:szCs w:val="24"/>
-        </w:rPr>
-        <w:t xml:space="preserve"> = ({</w:t>
-      </w:r>
-    </w:p>
-    <w:p>
-      <w:pPr>
-        <w:pStyle w:val="ListParagraph"/>
-        <w:numPr>
-          <w:ilvl w:val="1"/>
-          <w:numId w:val="2"/>
-        </w:numPr>
-        <w:rPr>
-          <w:sz w:val="24"/>
-          <w:szCs w:val="24"/>
-        </w:rPr>
-      </w:pPr>
-      <w:r>
-        <w:rPr>
-          <w:sz w:val="24"/>
-          <w:szCs w:val="24"/>
-        </w:rPr>
-        <w:t>// our code</w:t>
-      </w:r>
-    </w:p>
-    <w:p>
-      <w:pPr>
-        <w:pStyle w:val="ListParagraph"/>
-        <w:numPr>
-          <w:ilvl w:val="1"/>
-          <w:numId w:val="2"/>
-        </w:numPr>
-        <w:rPr>
-          <w:sz w:val="24"/>
-          <w:szCs w:val="24"/>
-        </w:rPr>
-      </w:pPr>
-      <w:r>
-        <w:rPr>
-          <w:sz w:val="24"/>
-          <w:szCs w:val="24"/>
-        </w:rPr>
-        <w:t>})</w:t>
-      </w:r>
-    </w:p>
-    <w:p>
-      <w:pPr>
-        <w:pStyle w:val="ListParagraph"/>
-        <w:numPr>
-          <w:ilvl w:val="1"/>
-          <w:numId w:val="2"/>
-        </w:numPr>
-        <w:rPr>
-          <w:sz w:val="24"/>
-          <w:szCs w:val="24"/>
-        </w:rPr>
-      </w:pPr>
-      <w:r>
-        <w:rPr>
-          <w:sz w:val="24"/>
-          <w:szCs w:val="24"/>
-        </w:rPr>
-        <w:t>}</w:t>
-      </w:r>
-    </w:p>
-    <w:p>
-      <w:pPr>
-        <w:pStyle w:val="ListParagraph"/>
-        <w:numPr>
-          <w:ilvl w:val="1"/>
-          <w:numId w:val="2"/>
-        </w:numPr>
-        <w:rPr>
-          <w:sz w:val="24"/>
-          <w:szCs w:val="24"/>
-        </w:rPr>
-      </w:pPr>
-      <w:r>
-        <w:rPr>
-          <w:sz w:val="24"/>
-          <w:szCs w:val="24"/>
-        </w:rPr>
-        <w:t>This is also recommended by React</w:t>
-      </w:r>
-    </w:p>
-    <w:p>
-      <w:pPr>
-        <w:rPr>
-          <w:sz w:val="24"/>
-          <w:szCs w:val="24"/>
-        </w:rPr>
-      </w:pPr>
+      <w:r>
+        <w:rPr>
+          <w:sz w:val="24"/>
+          <w:szCs w:val="24"/>
+        </w:rPr>
+        <w:t>When the list will never be reordered or sorted</w:t>
+      </w:r>
       <w:bookmarkStart w:id="0" w:name="_GoBack"/>
       <w:bookmarkEnd w:id="0"/>
+    </w:p>
+    <w:p>
+      <w:pPr>
+        <w:rPr>
+          <w:sz w:val="24"/>
+          <w:szCs w:val="24"/>
+        </w:rPr>
+      </w:pPr>
     </w:p>
     <w:p>
       <w:pPr>

</xml_diff>

<commit_message>
After Pure component and Refs
</commit_message>
<xml_diff>
--- a/Notes.docx
+++ b/Notes.docx
@@ -139,8 +139,17 @@
           <w:sz w:val="24"/>
           <w:szCs w:val="24"/>
         </w:rPr>
-        <w:t>Uses virtual dom</w:t>
-      </w:r>
+        <w:t xml:space="preserve">Uses virtual </w:t>
+      </w:r>
+      <w:proofErr w:type="spellStart"/>
+      <w:r>
+        <w:rPr>
+          <w:sz w:val="24"/>
+          <w:szCs w:val="24"/>
+        </w:rPr>
+        <w:t>dom</w:t>
+      </w:r>
+      <w:proofErr w:type="spellEnd"/>
       <w:r>
         <w:rPr>
           <w:sz w:val="24"/>
@@ -174,8 +183,17 @@
           <w:sz w:val="24"/>
           <w:szCs w:val="24"/>
         </w:rPr>
-        <w:t xml:space="preserve"> actual dom</w:t>
-      </w:r>
+        <w:t xml:space="preserve"> actual </w:t>
+      </w:r>
+      <w:proofErr w:type="spellStart"/>
+      <w:r>
+        <w:rPr>
+          <w:sz w:val="24"/>
+          <w:szCs w:val="24"/>
+        </w:rPr>
+        <w:t>dom</w:t>
+      </w:r>
+      <w:proofErr w:type="spellEnd"/>
     </w:p>
     <w:p>
       <w:pPr>
@@ -586,7 +604,23 @@
           <w:sz w:val="24"/>
           <w:szCs w:val="24"/>
         </w:rPr>
-        <w:t>Never modify the state directly. Use this.setState()</w:t>
+        <w:t xml:space="preserve">Never modify the state directly. Use </w:t>
+      </w:r>
+      <w:proofErr w:type="spellStart"/>
+      <w:r>
+        <w:rPr>
+          <w:sz w:val="24"/>
+          <w:szCs w:val="24"/>
+        </w:rPr>
+        <w:t>this.setState</w:t>
+      </w:r>
+      <w:proofErr w:type="spellEnd"/>
+      <w:r>
+        <w:rPr>
+          <w:sz w:val="24"/>
+          <w:szCs w:val="24"/>
+        </w:rPr>
+        <w:t>()</w:t>
       </w:r>
       <w:r>
         <w:rPr>
@@ -627,7 +661,23 @@
           <w:sz w:val="24"/>
           <w:szCs w:val="24"/>
         </w:rPr>
-        <w:t>Changing this.state.variable will not re</w:t>
+        <w:t xml:space="preserve">Changing </w:t>
+      </w:r>
+      <w:proofErr w:type="spellStart"/>
+      <w:r>
+        <w:rPr>
+          <w:sz w:val="24"/>
+          <w:szCs w:val="24"/>
+        </w:rPr>
+        <w:t>this.state.variable</w:t>
+      </w:r>
+      <w:proofErr w:type="spellEnd"/>
+      <w:r>
+        <w:rPr>
+          <w:sz w:val="24"/>
+          <w:szCs w:val="24"/>
+        </w:rPr>
+        <w:t xml:space="preserve"> will not re</w:t>
       </w:r>
       <w:r>
         <w:rPr>
@@ -656,32 +706,57 @@
           <w:szCs w:val="24"/>
         </w:rPr>
       </w:pPr>
-      <w:r>
-        <w:rPr>
-          <w:sz w:val="24"/>
-          <w:szCs w:val="24"/>
-        </w:rPr>
-        <w:t>SetState() will re render the component</w:t>
-      </w:r>
-    </w:p>
-    <w:p>
-      <w:pPr>
-        <w:pStyle w:val="ListParagraph"/>
-        <w:numPr>
-          <w:ilvl w:val="0"/>
-          <w:numId w:val="2"/>
-        </w:numPr>
-        <w:rPr>
-          <w:sz w:val="24"/>
-          <w:szCs w:val="24"/>
-        </w:rPr>
-      </w:pPr>
-      <w:r>
-        <w:rPr>
-          <w:sz w:val="24"/>
-          <w:szCs w:val="24"/>
-        </w:rPr>
-        <w:t xml:space="preserve">Calls to setState() is asynchronous </w:t>
+      <w:proofErr w:type="spellStart"/>
+      <w:r>
+        <w:rPr>
+          <w:sz w:val="24"/>
+          <w:szCs w:val="24"/>
+        </w:rPr>
+        <w:t>SetState</w:t>
+      </w:r>
+      <w:proofErr w:type="spellEnd"/>
+      <w:r>
+        <w:rPr>
+          <w:sz w:val="24"/>
+          <w:szCs w:val="24"/>
+        </w:rPr>
+        <w:t>() will re render the component</w:t>
+      </w:r>
+    </w:p>
+    <w:p>
+      <w:pPr>
+        <w:pStyle w:val="ListParagraph"/>
+        <w:numPr>
+          <w:ilvl w:val="0"/>
+          <w:numId w:val="2"/>
+        </w:numPr>
+        <w:rPr>
+          <w:sz w:val="24"/>
+          <w:szCs w:val="24"/>
+        </w:rPr>
+      </w:pPr>
+      <w:r>
+        <w:rPr>
+          <w:sz w:val="24"/>
+          <w:szCs w:val="24"/>
+        </w:rPr>
+        <w:t xml:space="preserve">Calls to </w:t>
+      </w:r>
+      <w:proofErr w:type="spellStart"/>
+      <w:r>
+        <w:rPr>
+          <w:sz w:val="24"/>
+          <w:szCs w:val="24"/>
+        </w:rPr>
+        <w:t>setState</w:t>
+      </w:r>
+      <w:proofErr w:type="spellEnd"/>
+      <w:r>
+        <w:rPr>
+          <w:sz w:val="24"/>
+          <w:szCs w:val="24"/>
+        </w:rPr>
+        <w:t xml:space="preserve">() is asynchronous </w:t>
       </w:r>
       <w:r>
         <w:rPr>
@@ -702,27 +777,107 @@
           <w:sz w:val="24"/>
           <w:szCs w:val="24"/>
         </w:rPr>
-        <w:t>In case if any statement to be executed only after the state change, use a call back method as second param in setState()</w:t>
-      </w:r>
-    </w:p>
-    <w:p>
-      <w:pPr>
-        <w:pStyle w:val="ListParagraph"/>
-        <w:numPr>
-          <w:ilvl w:val="0"/>
-          <w:numId w:val="2"/>
-        </w:numPr>
-        <w:rPr>
-          <w:sz w:val="24"/>
-          <w:szCs w:val="24"/>
-        </w:rPr>
-      </w:pPr>
-      <w:r>
-        <w:rPr>
-          <w:sz w:val="24"/>
-          <w:szCs w:val="24"/>
-        </w:rPr>
-        <w:t>React will group multiple setState() into single setState(). Because of this instead of changing this.state.variable always use prevState.</w:t>
+        <w:t xml:space="preserve">In case if any statement to be executed only after the state change, use a call back method as second param in </w:t>
+      </w:r>
+      <w:proofErr w:type="spellStart"/>
+      <w:r>
+        <w:rPr>
+          <w:sz w:val="24"/>
+          <w:szCs w:val="24"/>
+        </w:rPr>
+        <w:t>setState</w:t>
+      </w:r>
+      <w:proofErr w:type="spellEnd"/>
+      <w:r>
+        <w:rPr>
+          <w:sz w:val="24"/>
+          <w:szCs w:val="24"/>
+        </w:rPr>
+        <w:t>()</w:t>
+      </w:r>
+    </w:p>
+    <w:p>
+      <w:pPr>
+        <w:pStyle w:val="ListParagraph"/>
+        <w:numPr>
+          <w:ilvl w:val="0"/>
+          <w:numId w:val="2"/>
+        </w:numPr>
+        <w:rPr>
+          <w:sz w:val="24"/>
+          <w:szCs w:val="24"/>
+        </w:rPr>
+      </w:pPr>
+      <w:r>
+        <w:rPr>
+          <w:sz w:val="24"/>
+          <w:szCs w:val="24"/>
+        </w:rPr>
+        <w:t xml:space="preserve">React will group multiple </w:t>
+      </w:r>
+      <w:proofErr w:type="spellStart"/>
+      <w:r>
+        <w:rPr>
+          <w:sz w:val="24"/>
+          <w:szCs w:val="24"/>
+        </w:rPr>
+        <w:t>setState</w:t>
+      </w:r>
+      <w:proofErr w:type="spellEnd"/>
+      <w:r>
+        <w:rPr>
+          <w:sz w:val="24"/>
+          <w:szCs w:val="24"/>
+        </w:rPr>
+        <w:t xml:space="preserve">() into single </w:t>
+      </w:r>
+      <w:proofErr w:type="spellStart"/>
+      <w:r>
+        <w:rPr>
+          <w:sz w:val="24"/>
+          <w:szCs w:val="24"/>
+        </w:rPr>
+        <w:t>setState</w:t>
+      </w:r>
+      <w:proofErr w:type="spellEnd"/>
+      <w:r>
+        <w:rPr>
+          <w:sz w:val="24"/>
+          <w:szCs w:val="24"/>
+        </w:rPr>
+        <w:t xml:space="preserve">(). Because of this instead of changing </w:t>
+      </w:r>
+      <w:proofErr w:type="spellStart"/>
+      <w:r>
+        <w:rPr>
+          <w:sz w:val="24"/>
+          <w:szCs w:val="24"/>
+        </w:rPr>
+        <w:t>this.state.variable</w:t>
+      </w:r>
+      <w:proofErr w:type="spellEnd"/>
+      <w:r>
+        <w:rPr>
+          <w:sz w:val="24"/>
+          <w:szCs w:val="24"/>
+        </w:rPr>
+        <w:t xml:space="preserve"> always use </w:t>
+      </w:r>
+      <w:proofErr w:type="spellStart"/>
+      <w:r>
+        <w:rPr>
+          <w:sz w:val="24"/>
+          <w:szCs w:val="24"/>
+        </w:rPr>
+        <w:t>prevState</w:t>
+      </w:r>
+      <w:proofErr w:type="spellEnd"/>
+      <w:r>
+        <w:rPr>
+          <w:sz w:val="24"/>
+          <w:szCs w:val="24"/>
+        </w:rPr>
+        <w:t>.</w:t>
       </w:r>
     </w:p>
     <w:p>
@@ -765,12 +920,21 @@
           <w:szCs w:val="24"/>
         </w:rPr>
       </w:pPr>
-      <w:r>
-        <w:rPr>
-          <w:sz w:val="24"/>
-          <w:szCs w:val="24"/>
-        </w:rPr>
-        <w:t>onClick – use function name instead of function call</w:t>
+      <w:proofErr w:type="spellStart"/>
+      <w:r>
+        <w:rPr>
+          <w:sz w:val="24"/>
+          <w:szCs w:val="24"/>
+        </w:rPr>
+        <w:t>onClick</w:t>
+      </w:r>
+      <w:proofErr w:type="spellEnd"/>
+      <w:r>
+        <w:rPr>
+          <w:sz w:val="24"/>
+          <w:szCs w:val="24"/>
+        </w:rPr>
+        <w:t xml:space="preserve"> – use function name instead of function call</w:t>
       </w:r>
     </w:p>
     <w:p>
@@ -785,12 +949,37 @@
           <w:szCs w:val="24"/>
         </w:rPr>
       </w:pPr>
-      <w:r>
-        <w:rPr>
-          <w:sz w:val="24"/>
-          <w:szCs w:val="24"/>
-        </w:rPr>
-        <w:t>onClick = {handleEvent()} -&gt; will be rendered automatically when refreshed</w:t>
+      <w:proofErr w:type="spellStart"/>
+      <w:r>
+        <w:rPr>
+          <w:sz w:val="24"/>
+          <w:szCs w:val="24"/>
+        </w:rPr>
+        <w:t>onClick</w:t>
+      </w:r>
+      <w:proofErr w:type="spellEnd"/>
+      <w:r>
+        <w:rPr>
+          <w:sz w:val="24"/>
+          <w:szCs w:val="24"/>
+        </w:rPr>
+        <w:t xml:space="preserve"> = {</w:t>
+      </w:r>
+      <w:proofErr w:type="spellStart"/>
+      <w:r>
+        <w:rPr>
+          <w:sz w:val="24"/>
+          <w:szCs w:val="24"/>
+        </w:rPr>
+        <w:t>handleEvent</w:t>
+      </w:r>
+      <w:proofErr w:type="spellEnd"/>
+      <w:r>
+        <w:rPr>
+          <w:sz w:val="24"/>
+          <w:szCs w:val="24"/>
+        </w:rPr>
+        <w:t>()} -&gt; will be rendered automatically when refreshed</w:t>
       </w:r>
       <w:r>
         <w:rPr>
@@ -826,13 +1015,30 @@
           <w:szCs w:val="24"/>
         </w:rPr>
       </w:pPr>
+      <w:proofErr w:type="spellStart"/>
       <w:r>
         <w:rPr>
           <w:sz w:val="24"/>
           <w:szCs w:val="24"/>
         </w:rPr>
         <w:lastRenderedPageBreak/>
-        <w:t>onClick = {handle</w:t>
+        <w:t>onClick</w:t>
+      </w:r>
+      <w:proofErr w:type="spellEnd"/>
+      <w:r>
+        <w:rPr>
+          <w:sz w:val="24"/>
+          <w:szCs w:val="24"/>
+        </w:rPr>
+        <w:t xml:space="preserve"> = {</w:t>
+      </w:r>
+      <w:proofErr w:type="spellStart"/>
+      <w:r>
+        <w:rPr>
+          <w:sz w:val="24"/>
+          <w:szCs w:val="24"/>
+        </w:rPr>
+        <w:t>handle</w:t>
       </w:r>
       <w:r>
         <w:rPr>
@@ -841,6 +1047,7 @@
         </w:rPr>
         <w:t>Click</w:t>
       </w:r>
+      <w:proofErr w:type="spellEnd"/>
       <w:r>
         <w:rPr>
           <w:sz w:val="24"/>
@@ -918,12 +1125,21 @@
           <w:szCs w:val="24"/>
         </w:rPr>
       </w:pPr>
-      <w:r>
-        <w:rPr>
-          <w:sz w:val="24"/>
-          <w:szCs w:val="24"/>
-        </w:rPr>
-        <w:t>onClick = {this.handleClick.bind(this)}</w:t>
+      <w:proofErr w:type="spellStart"/>
+      <w:r>
+        <w:rPr>
+          <w:sz w:val="24"/>
+          <w:szCs w:val="24"/>
+        </w:rPr>
+        <w:t>onClick</w:t>
+      </w:r>
+      <w:proofErr w:type="spellEnd"/>
+      <w:r>
+        <w:rPr>
+          <w:sz w:val="24"/>
+          <w:szCs w:val="24"/>
+        </w:rPr>
+        <w:t xml:space="preserve"> = {this.handleClick.bind(this)}</w:t>
       </w:r>
       <w:r>
         <w:rPr>
@@ -986,12 +1202,37 @@
           <w:szCs w:val="24"/>
         </w:rPr>
       </w:pPr>
-      <w:r>
-        <w:rPr>
-          <w:sz w:val="24"/>
-          <w:szCs w:val="24"/>
-        </w:rPr>
-        <w:t>onClick = {() =&gt; this.hanldeClick()}</w:t>
+      <w:proofErr w:type="spellStart"/>
+      <w:r>
+        <w:rPr>
+          <w:sz w:val="24"/>
+          <w:szCs w:val="24"/>
+        </w:rPr>
+        <w:t>onClick</w:t>
+      </w:r>
+      <w:proofErr w:type="spellEnd"/>
+      <w:r>
+        <w:rPr>
+          <w:sz w:val="24"/>
+          <w:szCs w:val="24"/>
+        </w:rPr>
+        <w:t xml:space="preserve"> = {() =&gt; </w:t>
+      </w:r>
+      <w:proofErr w:type="spellStart"/>
+      <w:r>
+        <w:rPr>
+          <w:sz w:val="24"/>
+          <w:szCs w:val="24"/>
+        </w:rPr>
+        <w:t>this.hanldeClick</w:t>
+      </w:r>
+      <w:proofErr w:type="spellEnd"/>
+      <w:r>
+        <w:rPr>
+          <w:sz w:val="24"/>
+          <w:szCs w:val="24"/>
+        </w:rPr>
+        <w:t>()}</w:t>
       </w:r>
       <w:r>
         <w:rPr>
@@ -1038,7 +1279,23 @@
           <w:sz w:val="24"/>
           <w:szCs w:val="24"/>
         </w:rPr>
-        <w:t>Add the line -&gt; this.handleClick = this.handleClick.bind(this)</w:t>
+        <w:t xml:space="preserve">Add the line -&gt; </w:t>
+      </w:r>
+      <w:proofErr w:type="spellStart"/>
+      <w:r>
+        <w:rPr>
+          <w:sz w:val="24"/>
+          <w:szCs w:val="24"/>
+        </w:rPr>
+        <w:t>this.handleClick</w:t>
+      </w:r>
+      <w:proofErr w:type="spellEnd"/>
+      <w:r>
+        <w:rPr>
+          <w:sz w:val="24"/>
+          <w:szCs w:val="24"/>
+        </w:rPr>
+        <w:t xml:space="preserve"> = this.handleClick.bind(this)</w:t>
       </w:r>
     </w:p>
     <w:p>
@@ -1058,7 +1315,39 @@
           <w:sz w:val="24"/>
           <w:szCs w:val="24"/>
         </w:rPr>
-        <w:t>In click event -&gt; onClick = {this.handleClick}</w:t>
+        <w:t xml:space="preserve">In click event -&gt; </w:t>
+      </w:r>
+      <w:proofErr w:type="spellStart"/>
+      <w:r>
+        <w:rPr>
+          <w:sz w:val="24"/>
+          <w:szCs w:val="24"/>
+        </w:rPr>
+        <w:t>onClick</w:t>
+      </w:r>
+      <w:proofErr w:type="spellEnd"/>
+      <w:r>
+        <w:rPr>
+          <w:sz w:val="24"/>
+          <w:szCs w:val="24"/>
+        </w:rPr>
+        <w:t xml:space="preserve"> = {</w:t>
+      </w:r>
+      <w:proofErr w:type="spellStart"/>
+      <w:r>
+        <w:rPr>
+          <w:sz w:val="24"/>
+          <w:szCs w:val="24"/>
+        </w:rPr>
+        <w:t>this.handleClick</w:t>
+      </w:r>
+      <w:proofErr w:type="spellEnd"/>
+      <w:r>
+        <w:rPr>
+          <w:sz w:val="24"/>
+          <w:szCs w:val="24"/>
+        </w:rPr>
+        <w:t>}</w:t>
       </w:r>
       <w:r>
         <w:rPr>
@@ -1140,12 +1429,21 @@
           <w:szCs w:val="24"/>
         </w:rPr>
       </w:pPr>
-      <w:r>
-        <w:rPr>
-          <w:sz w:val="24"/>
-          <w:szCs w:val="24"/>
-        </w:rPr>
-        <w:t>handleClick = () =&gt; {</w:t>
+      <w:proofErr w:type="spellStart"/>
+      <w:r>
+        <w:rPr>
+          <w:sz w:val="24"/>
+          <w:szCs w:val="24"/>
+        </w:rPr>
+        <w:t>handleClick</w:t>
+      </w:r>
+      <w:proofErr w:type="spellEnd"/>
+      <w:r>
+        <w:rPr>
+          <w:sz w:val="24"/>
+          <w:szCs w:val="24"/>
+        </w:rPr>
+        <w:t xml:space="preserve"> = () =&gt; {</w:t>
       </w:r>
     </w:p>
     <w:p>
@@ -1160,12 +1458,21 @@
           <w:szCs w:val="24"/>
         </w:rPr>
       </w:pPr>
-      <w:r>
-        <w:rPr>
-          <w:sz w:val="24"/>
-          <w:szCs w:val="24"/>
-        </w:rPr>
-        <w:t>this.setState = ({</w:t>
+      <w:proofErr w:type="spellStart"/>
+      <w:r>
+        <w:rPr>
+          <w:sz w:val="24"/>
+          <w:szCs w:val="24"/>
+        </w:rPr>
+        <w:t>this.setState</w:t>
+      </w:r>
+      <w:proofErr w:type="spellEnd"/>
+      <w:r>
+        <w:rPr>
+          <w:sz w:val="24"/>
+          <w:szCs w:val="24"/>
+        </w:rPr>
+        <w:t xml:space="preserve"> = ({</w:t>
       </w:r>
     </w:p>
     <w:p>
@@ -1582,8 +1889,17 @@
           <w:sz w:val="24"/>
           <w:szCs w:val="24"/>
         </w:rPr>
-        <w:t>static getDerivedStateFromProps</w:t>
-      </w:r>
+        <w:t xml:space="preserve">static </w:t>
+      </w:r>
+      <w:proofErr w:type="spellStart"/>
+      <w:r>
+        <w:rPr>
+          <w:sz w:val="24"/>
+          <w:szCs w:val="24"/>
+        </w:rPr>
+        <w:t>getDerivedStateFromProps</w:t>
+      </w:r>
+      <w:proofErr w:type="spellEnd"/>
     </w:p>
     <w:p>
       <w:pPr>
@@ -1645,12 +1961,21 @@
           <w:szCs w:val="24"/>
         </w:rPr>
       </w:pPr>
-      <w:r>
-        <w:rPr>
-          <w:sz w:val="24"/>
-          <w:szCs w:val="24"/>
-        </w:rPr>
-        <w:t>This.setState won’t work as it is static. Return the changed state as object instead</w:t>
+      <w:proofErr w:type="spellStart"/>
+      <w:r>
+        <w:rPr>
+          <w:sz w:val="24"/>
+          <w:szCs w:val="24"/>
+        </w:rPr>
+        <w:t>This.setState</w:t>
+      </w:r>
+      <w:proofErr w:type="spellEnd"/>
+      <w:r>
+        <w:rPr>
+          <w:sz w:val="24"/>
+          <w:szCs w:val="24"/>
+        </w:rPr>
+        <w:t xml:space="preserve"> won’t work as it is static. Return the changed state as object instead</w:t>
       </w:r>
     </w:p>
     <w:p>
@@ -1752,6 +2077,7 @@
           <w:szCs w:val="24"/>
         </w:rPr>
       </w:pPr>
+      <w:proofErr w:type="spellStart"/>
       <w:r>
         <w:rPr>
           <w:sz w:val="24"/>
@@ -1759,6 +2085,7 @@
         </w:rPr>
         <w:t>componentDidMount</w:t>
       </w:r>
+      <w:proofErr w:type="spellEnd"/>
     </w:p>
     <w:p>
       <w:pPr>
@@ -1831,8 +2158,33 @@
           <w:sz w:val="24"/>
           <w:szCs w:val="24"/>
         </w:rPr>
-        <w:t>constructor, getDerivedStatusFromProps, render, componentDidMount</w:t>
-      </w:r>
+        <w:t xml:space="preserve">constructor, </w:t>
+      </w:r>
+      <w:proofErr w:type="spellStart"/>
+      <w:r>
+        <w:rPr>
+          <w:sz w:val="24"/>
+          <w:szCs w:val="24"/>
+        </w:rPr>
+        <w:t>getDerivedStatusFromProps</w:t>
+      </w:r>
+      <w:proofErr w:type="spellEnd"/>
+      <w:r>
+        <w:rPr>
+          <w:sz w:val="24"/>
+          <w:szCs w:val="24"/>
+        </w:rPr>
+        <w:t xml:space="preserve">, render, </w:t>
+      </w:r>
+      <w:proofErr w:type="spellStart"/>
+      <w:r>
+        <w:rPr>
+          <w:sz w:val="24"/>
+          <w:szCs w:val="24"/>
+        </w:rPr>
+        <w:t>componentDidMount</w:t>
+      </w:r>
+      <w:proofErr w:type="spellEnd"/>
     </w:p>
     <w:p>
       <w:pPr>
@@ -1853,6 +2205,7 @@
         </w:rPr>
         <w:t xml:space="preserve">Execution order if the component has child component: parent constructor, parent </w:t>
       </w:r>
+      <w:proofErr w:type="spellStart"/>
       <w:r>
         <w:rPr>
           <w:sz w:val="24"/>
@@ -1860,6 +2213,7 @@
         </w:rPr>
         <w:t>getDerivedStatusFromProps</w:t>
       </w:r>
+      <w:proofErr w:type="spellEnd"/>
       <w:r>
         <w:rPr>
           <w:sz w:val="24"/>
@@ -1867,6 +2221,7 @@
         </w:rPr>
         <w:t xml:space="preserve">, parent render, child constructor, child </w:t>
       </w:r>
+      <w:proofErr w:type="spellStart"/>
       <w:r>
         <w:rPr>
           <w:sz w:val="24"/>
@@ -1874,6 +2229,7 @@
         </w:rPr>
         <w:t>getDerivedStatusFromProps</w:t>
       </w:r>
+      <w:proofErr w:type="spellEnd"/>
       <w:r>
         <w:rPr>
           <w:sz w:val="24"/>
@@ -1881,6 +2237,7 @@
         </w:rPr>
         <w:t xml:space="preserve">, child render, child </w:t>
       </w:r>
+      <w:proofErr w:type="spellStart"/>
       <w:r>
         <w:rPr>
           <w:sz w:val="24"/>
@@ -1888,6 +2245,7 @@
         </w:rPr>
         <w:t>componentDidMount</w:t>
       </w:r>
+      <w:proofErr w:type="spellEnd"/>
       <w:r>
         <w:rPr>
           <w:sz w:val="24"/>
@@ -1895,6 +2253,7 @@
         </w:rPr>
         <w:t xml:space="preserve">, parent </w:t>
       </w:r>
+      <w:proofErr w:type="spellStart"/>
       <w:r>
         <w:rPr>
           <w:sz w:val="24"/>
@@ -1902,6 +2261,7 @@
         </w:rPr>
         <w:t>componentDidMount</w:t>
       </w:r>
+      <w:proofErr w:type="spellEnd"/>
     </w:p>
     <w:p>
       <w:pPr>
@@ -1970,8 +2330,17 @@
           <w:sz w:val="24"/>
           <w:szCs w:val="24"/>
         </w:rPr>
-        <w:t>Static getDerivedStateFromProps</w:t>
-      </w:r>
+        <w:t xml:space="preserve">Static </w:t>
+      </w:r>
+      <w:proofErr w:type="spellStart"/>
+      <w:r>
+        <w:rPr>
+          <w:sz w:val="24"/>
+          <w:szCs w:val="24"/>
+        </w:rPr>
+        <w:t>getDerivedStateFromProps</w:t>
+      </w:r>
+      <w:proofErr w:type="spellEnd"/>
     </w:p>
     <w:p>
       <w:pPr>
@@ -1990,7 +2359,23 @@
           <w:sz w:val="24"/>
           <w:szCs w:val="24"/>
         </w:rPr>
-        <w:t>Called everytime when a component is re rendered</w:t>
+        <w:t xml:space="preserve">Called </w:t>
+      </w:r>
+      <w:proofErr w:type="spellStart"/>
+      <w:r>
+        <w:rPr>
+          <w:sz w:val="24"/>
+          <w:szCs w:val="24"/>
+        </w:rPr>
+        <w:t>everytime</w:t>
+      </w:r>
+      <w:proofErr w:type="spellEnd"/>
+      <w:r>
+        <w:rPr>
+          <w:sz w:val="24"/>
+          <w:szCs w:val="24"/>
+        </w:rPr>
+        <w:t xml:space="preserve"> when a component is re rendered</w:t>
       </w:r>
     </w:p>
     <w:p>
@@ -2025,6 +2410,7 @@
           <w:szCs w:val="24"/>
         </w:rPr>
       </w:pPr>
+      <w:proofErr w:type="spellStart"/>
       <w:r>
         <w:rPr>
           <w:sz w:val="24"/>
@@ -2032,6 +2418,7 @@
         </w:rPr>
         <w:t>shouldComponentUpdate</w:t>
       </w:r>
+      <w:proofErr w:type="spellEnd"/>
     </w:p>
     <w:p>
       <w:pPr>
@@ -2192,6 +2579,7 @@
           <w:szCs w:val="24"/>
         </w:rPr>
       </w:pPr>
+      <w:proofErr w:type="spellStart"/>
       <w:r>
         <w:rPr>
           <w:sz w:val="24"/>
@@ -2199,6 +2587,7 @@
         </w:rPr>
         <w:t>getSnapshotBeforeUpdate</w:t>
       </w:r>
+      <w:proofErr w:type="spellEnd"/>
     </w:p>
     <w:p>
       <w:pPr>
@@ -2272,6 +2661,7 @@
           <w:szCs w:val="24"/>
         </w:rPr>
       </w:pPr>
+      <w:proofErr w:type="spellStart"/>
       <w:r>
         <w:rPr>
           <w:sz w:val="24"/>
@@ -2279,6 +2669,7 @@
         </w:rPr>
         <w:t>componentDidUpdate</w:t>
       </w:r>
+      <w:proofErr w:type="spellEnd"/>
     </w:p>
     <w:p>
       <w:pPr>
@@ -2358,8 +2749,9 @@
           <w:sz w:val="24"/>
           <w:szCs w:val="24"/>
         </w:rPr>
-        <w:t xml:space="preserve">Order of execution: parent getDerivedStateFromProps, parent shouldComponentUpdate, parent render, child </w:t>
-      </w:r>
+        <w:t xml:space="preserve">Order of execution: parent </w:t>
+      </w:r>
+      <w:proofErr w:type="spellStart"/>
       <w:r>
         <w:rPr>
           <w:sz w:val="24"/>
@@ -2367,6 +2759,39 @@
         </w:rPr>
         <w:t>getDerivedStateFromProps</w:t>
       </w:r>
+      <w:proofErr w:type="spellEnd"/>
+      <w:r>
+        <w:rPr>
+          <w:sz w:val="24"/>
+          <w:szCs w:val="24"/>
+        </w:rPr>
+        <w:t xml:space="preserve">, parent </w:t>
+      </w:r>
+      <w:proofErr w:type="spellStart"/>
+      <w:r>
+        <w:rPr>
+          <w:sz w:val="24"/>
+          <w:szCs w:val="24"/>
+        </w:rPr>
+        <w:t>shouldComponentUpdate</w:t>
+      </w:r>
+      <w:proofErr w:type="spellEnd"/>
+      <w:r>
+        <w:rPr>
+          <w:sz w:val="24"/>
+          <w:szCs w:val="24"/>
+        </w:rPr>
+        <w:t xml:space="preserve">, parent render, child </w:t>
+      </w:r>
+      <w:proofErr w:type="spellStart"/>
+      <w:r>
+        <w:rPr>
+          <w:sz w:val="24"/>
+          <w:szCs w:val="24"/>
+        </w:rPr>
+        <w:t>getDerivedStateFromProps</w:t>
+      </w:r>
+      <w:proofErr w:type="spellEnd"/>
       <w:r>
         <w:rPr>
           <w:sz w:val="24"/>
@@ -2374,6 +2799,7 @@
         </w:rPr>
         <w:t xml:space="preserve">, child </w:t>
       </w:r>
+      <w:proofErr w:type="spellStart"/>
       <w:r>
         <w:rPr>
           <w:sz w:val="24"/>
@@ -2381,6 +2807,7 @@
         </w:rPr>
         <w:t>shouldComponentUpdate</w:t>
       </w:r>
+      <w:proofErr w:type="spellEnd"/>
       <w:r>
         <w:rPr>
           <w:sz w:val="24"/>
@@ -2388,6 +2815,7 @@
         </w:rPr>
         <w:t xml:space="preserve">, child render, child </w:t>
       </w:r>
+      <w:proofErr w:type="spellStart"/>
       <w:r>
         <w:rPr>
           <w:sz w:val="24"/>
@@ -2395,6 +2823,7 @@
         </w:rPr>
         <w:t>getSnapshotBeforeUpdate</w:t>
       </w:r>
+      <w:proofErr w:type="spellEnd"/>
       <w:r>
         <w:rPr>
           <w:sz w:val="24"/>
@@ -2402,6 +2831,7 @@
         </w:rPr>
         <w:t xml:space="preserve">, parent </w:t>
       </w:r>
+      <w:proofErr w:type="spellStart"/>
       <w:r>
         <w:rPr>
           <w:sz w:val="24"/>
@@ -2409,6 +2839,7 @@
         </w:rPr>
         <w:t>getSnapshotBeforeUpdate</w:t>
       </w:r>
+      <w:proofErr w:type="spellEnd"/>
       <w:r>
         <w:rPr>
           <w:sz w:val="24"/>
@@ -2416,6 +2847,7 @@
         </w:rPr>
         <w:t xml:space="preserve">, child </w:t>
       </w:r>
+      <w:proofErr w:type="spellStart"/>
       <w:r>
         <w:rPr>
           <w:sz w:val="24"/>
@@ -2423,6 +2855,7 @@
         </w:rPr>
         <w:t>componentDidUpdate</w:t>
       </w:r>
+      <w:proofErr w:type="spellEnd"/>
       <w:r>
         <w:rPr>
           <w:sz w:val="24"/>
@@ -2430,6 +2863,7 @@
         </w:rPr>
         <w:t xml:space="preserve">, parent </w:t>
       </w:r>
+      <w:proofErr w:type="spellStart"/>
       <w:r>
         <w:rPr>
           <w:sz w:val="24"/>
@@ -2437,6 +2871,7 @@
         </w:rPr>
         <w:t>componentDidUpdate</w:t>
       </w:r>
+      <w:proofErr w:type="spellEnd"/>
     </w:p>
     <w:p>
       <w:pPr>
@@ -2490,6 +2925,7 @@
           <w:szCs w:val="24"/>
         </w:rPr>
       </w:pPr>
+      <w:proofErr w:type="spellStart"/>
       <w:r>
         <w:rPr>
           <w:sz w:val="24"/>
@@ -2497,6 +2933,7 @@
         </w:rPr>
         <w:t>componentWillUnmount</w:t>
       </w:r>
+      <w:proofErr w:type="spellEnd"/>
     </w:p>
     <w:p>
       <w:pPr>
@@ -2535,116 +2972,577 @@
           <w:sz w:val="24"/>
           <w:szCs w:val="24"/>
         </w:rPr>
-        <w:t>Can perform clean up activities</w:t>
+        <w:t xml:space="preserve">Can perform </w:t>
+      </w:r>
+      <w:proofErr w:type="spellStart"/>
+      <w:r>
+        <w:rPr>
+          <w:sz w:val="24"/>
+          <w:szCs w:val="24"/>
+        </w:rPr>
+        <w:t>clean up</w:t>
+      </w:r>
+      <w:proofErr w:type="spellEnd"/>
+      <w:r>
+        <w:rPr>
+          <w:sz w:val="24"/>
+          <w:szCs w:val="24"/>
+        </w:rPr>
+        <w:t xml:space="preserve"> activities</w:t>
+      </w:r>
+    </w:p>
+    <w:p>
+      <w:pPr>
+        <w:pStyle w:val="ListParagraph"/>
+        <w:numPr>
+          <w:ilvl w:val="1"/>
+          <w:numId w:val="1"/>
+        </w:numPr>
+        <w:rPr>
+          <w:sz w:val="24"/>
+          <w:szCs w:val="24"/>
+        </w:rPr>
+      </w:pPr>
+      <w:r>
+        <w:rPr>
+          <w:sz w:val="24"/>
+          <w:szCs w:val="24"/>
+        </w:rPr>
+        <w:t>Error handling</w:t>
+      </w:r>
+    </w:p>
+    <w:p>
+      <w:pPr>
+        <w:pStyle w:val="ListParagraph"/>
+        <w:numPr>
+          <w:ilvl w:val="0"/>
+          <w:numId w:val="2"/>
+        </w:numPr>
+        <w:rPr>
+          <w:sz w:val="24"/>
+          <w:szCs w:val="24"/>
+        </w:rPr>
+      </w:pPr>
+      <w:r>
+        <w:rPr>
+          <w:sz w:val="24"/>
+          <w:szCs w:val="24"/>
+        </w:rPr>
+        <w:t>When there is an error during rendering, life cycle method or constructor of a child component</w:t>
+      </w:r>
+    </w:p>
+    <w:p>
+      <w:pPr>
+        <w:pStyle w:val="ListParagraph"/>
+        <w:numPr>
+          <w:ilvl w:val="1"/>
+          <w:numId w:val="2"/>
+        </w:numPr>
+        <w:rPr>
+          <w:sz w:val="24"/>
+          <w:szCs w:val="24"/>
+        </w:rPr>
+      </w:pPr>
+      <w:r>
+        <w:rPr>
+          <w:sz w:val="24"/>
+          <w:szCs w:val="24"/>
+        </w:rPr>
+        <w:t xml:space="preserve">Static </w:t>
+      </w:r>
+      <w:proofErr w:type="spellStart"/>
+      <w:r>
+        <w:rPr>
+          <w:sz w:val="24"/>
+          <w:szCs w:val="24"/>
+        </w:rPr>
+        <w:t>getDerivedStateFromError</w:t>
+      </w:r>
+      <w:proofErr w:type="spellEnd"/>
+      <w:r>
+        <w:rPr>
+          <w:sz w:val="24"/>
+          <w:szCs w:val="24"/>
+        </w:rPr>
+        <w:t xml:space="preserve"> </w:t>
+      </w:r>
+    </w:p>
+    <w:p>
+      <w:pPr>
+        <w:pStyle w:val="ListParagraph"/>
+        <w:numPr>
+          <w:ilvl w:val="1"/>
+          <w:numId w:val="2"/>
+        </w:numPr>
+        <w:rPr>
+          <w:sz w:val="24"/>
+          <w:szCs w:val="24"/>
+        </w:rPr>
+      </w:pPr>
+      <w:proofErr w:type="spellStart"/>
+      <w:r>
+        <w:rPr>
+          <w:sz w:val="24"/>
+          <w:szCs w:val="24"/>
+        </w:rPr>
+        <w:t>componentDidCatch</w:t>
+      </w:r>
+      <w:proofErr w:type="spellEnd"/>
+    </w:p>
+    <w:p>
+      <w:pPr>
+        <w:pStyle w:val="ListParagraph"/>
+        <w:ind w:left="1080"/>
+        <w:rPr>
+          <w:sz w:val="24"/>
+          <w:szCs w:val="24"/>
+        </w:rPr>
+      </w:pPr>
+    </w:p>
+    <w:p>
+      <w:pPr>
+        <w:pStyle w:val="ListParagraph"/>
+        <w:numPr>
+          <w:ilvl w:val="0"/>
+          <w:numId w:val="1"/>
+        </w:numPr>
+        <w:rPr>
+          <w:sz w:val="24"/>
+          <w:szCs w:val="24"/>
+        </w:rPr>
+      </w:pPr>
+      <w:r>
+        <w:rPr>
+          <w:sz w:val="24"/>
+          <w:szCs w:val="24"/>
+        </w:rPr>
+        <w:t>Pure component</w:t>
+      </w:r>
+    </w:p>
+    <w:p>
+      <w:pPr>
+        <w:pStyle w:val="ListParagraph"/>
+        <w:numPr>
+          <w:ilvl w:val="0"/>
+          <w:numId w:val="2"/>
+        </w:numPr>
+        <w:rPr>
+          <w:sz w:val="24"/>
+          <w:szCs w:val="24"/>
+        </w:rPr>
+      </w:pPr>
+      <w:r>
+        <w:rPr>
+          <w:sz w:val="24"/>
+          <w:szCs w:val="24"/>
+        </w:rPr>
+        <w:t xml:space="preserve">Pure component will implement the </w:t>
+      </w:r>
+      <w:proofErr w:type="spellStart"/>
+      <w:r>
+        <w:rPr>
+          <w:sz w:val="24"/>
+          <w:szCs w:val="24"/>
+        </w:rPr>
+        <w:t>shouldComponentUpdate</w:t>
+      </w:r>
+      <w:proofErr w:type="spellEnd"/>
+      <w:r>
+        <w:rPr>
+          <w:sz w:val="24"/>
+          <w:szCs w:val="24"/>
+        </w:rPr>
+        <w:t xml:space="preserve"> method and compares previous state and props with current props and state. If there is no change it will not re render the component at all. It improves the performance</w:t>
+      </w:r>
+    </w:p>
+    <w:p>
+      <w:pPr>
+        <w:pStyle w:val="ListParagraph"/>
+        <w:numPr>
+          <w:ilvl w:val="0"/>
+          <w:numId w:val="2"/>
+        </w:numPr>
+        <w:rPr>
+          <w:sz w:val="24"/>
+          <w:szCs w:val="24"/>
+        </w:rPr>
+      </w:pPr>
+      <w:r>
+        <w:rPr>
+          <w:sz w:val="24"/>
+          <w:szCs w:val="24"/>
+        </w:rPr>
+        <w:t xml:space="preserve">When to use:  </w:t>
+      </w:r>
+      <w:r>
+        <w:rPr>
+          <w:sz w:val="24"/>
+          <w:szCs w:val="24"/>
+        </w:rPr>
+        <w:t>If there is no change in the props and state</w:t>
+      </w:r>
+    </w:p>
+    <w:p>
+      <w:pPr>
+        <w:pStyle w:val="ListParagraph"/>
+        <w:numPr>
+          <w:ilvl w:val="0"/>
+          <w:numId w:val="2"/>
+        </w:numPr>
+        <w:rPr>
+          <w:sz w:val="24"/>
+          <w:szCs w:val="24"/>
+        </w:rPr>
+      </w:pPr>
+      <w:r>
+        <w:rPr>
+          <w:sz w:val="24"/>
+          <w:szCs w:val="24"/>
+        </w:rPr>
+        <w:t>All the children component of pure component should be pure components</w:t>
+      </w:r>
+    </w:p>
+    <w:p>
+      <w:pPr>
+        <w:pStyle w:val="ListParagraph"/>
+        <w:numPr>
+          <w:ilvl w:val="0"/>
+          <w:numId w:val="2"/>
+        </w:numPr>
+        <w:rPr>
+          <w:sz w:val="24"/>
+          <w:szCs w:val="24"/>
+        </w:rPr>
+      </w:pPr>
+      <w:r>
+        <w:rPr>
+          <w:sz w:val="24"/>
+          <w:szCs w:val="24"/>
+        </w:rPr>
+        <w:t>Since it will perform shallow comparison, do not change the object</w:t>
+      </w:r>
+      <w:r>
+        <w:rPr>
+          <w:sz w:val="24"/>
+          <w:szCs w:val="24"/>
+        </w:rPr>
+        <w:t>.</w:t>
+      </w:r>
+      <w:r>
+        <w:rPr>
+          <w:sz w:val="24"/>
+          <w:szCs w:val="24"/>
+        </w:rPr>
+        <w:t xml:space="preserve"> </w:t>
+      </w:r>
+      <w:r>
+        <w:rPr>
+          <w:sz w:val="24"/>
+          <w:szCs w:val="24"/>
+        </w:rPr>
+        <w:t>Because</w:t>
+      </w:r>
+      <w:r>
+        <w:rPr>
+          <w:sz w:val="24"/>
+          <w:szCs w:val="24"/>
+        </w:rPr>
+        <w:t xml:space="preserve"> the address of the object remains same </w:t>
+      </w:r>
+      <w:r>
+        <w:rPr>
+          <w:sz w:val="24"/>
+          <w:szCs w:val="24"/>
+        </w:rPr>
+        <w:t xml:space="preserve">during mutation so </w:t>
+      </w:r>
+      <w:r>
+        <w:rPr>
+          <w:sz w:val="24"/>
+          <w:szCs w:val="24"/>
+        </w:rPr>
+        <w:t>it will not re render the component.</w:t>
+      </w:r>
+      <w:r>
+        <w:rPr>
+          <w:sz w:val="24"/>
+          <w:szCs w:val="24"/>
+        </w:rPr>
+        <w:t xml:space="preserve"> Instead create a new object every time.</w:t>
+      </w:r>
+    </w:p>
+    <w:p>
+      <w:pPr>
+        <w:pStyle w:val="ListParagraph"/>
+        <w:rPr>
+          <w:sz w:val="24"/>
+          <w:szCs w:val="24"/>
+        </w:rPr>
+      </w:pPr>
+    </w:p>
+    <w:tbl>
+      <w:tblPr>
+        <w:tblStyle w:val="TableGrid"/>
+        <w:tblW w:w="0" w:type="auto"/>
+        <w:tblInd w:w="720" w:type="dxa"/>
+        <w:tblLook w:val="04A0" w:firstRow="1" w:lastRow="0" w:firstColumn="1" w:lastColumn="0" w:noHBand="0" w:noVBand="1"/>
+      </w:tblPr>
+      <w:tblGrid>
+        <w:gridCol w:w="4423"/>
+        <w:gridCol w:w="4433"/>
+      </w:tblGrid>
+      <w:tr>
+        <w:tc>
+          <w:tcPr>
+            <w:tcW w:w="4788" w:type="dxa"/>
+          </w:tcPr>
+          <w:p>
+            <w:pPr>
+              <w:pStyle w:val="ListParagraph"/>
+              <w:ind w:left="0"/>
+              <w:jc w:val="center"/>
+              <w:rPr>
+                <w:sz w:val="24"/>
+                <w:szCs w:val="24"/>
+              </w:rPr>
+            </w:pPr>
+            <w:r>
+              <w:rPr>
+                <w:sz w:val="24"/>
+                <w:szCs w:val="24"/>
+              </w:rPr>
+              <w:t>Pure Component</w:t>
+            </w:r>
+          </w:p>
+        </w:tc>
+        <w:tc>
+          <w:tcPr>
+            <w:tcW w:w="4788" w:type="dxa"/>
+          </w:tcPr>
+          <w:p>
+            <w:pPr>
+              <w:pStyle w:val="ListParagraph"/>
+              <w:ind w:left="0"/>
+              <w:jc w:val="center"/>
+              <w:rPr>
+                <w:sz w:val="24"/>
+                <w:szCs w:val="24"/>
+              </w:rPr>
+            </w:pPr>
+            <w:r>
+              <w:rPr>
+                <w:sz w:val="24"/>
+                <w:szCs w:val="24"/>
+              </w:rPr>
+              <w:t>Regular Component</w:t>
+            </w:r>
+          </w:p>
+        </w:tc>
+      </w:tr>
+      <w:tr>
+        <w:tc>
+          <w:tcPr>
+            <w:tcW w:w="4788" w:type="dxa"/>
+          </w:tcPr>
+          <w:p>
+            <w:pPr>
+              <w:pStyle w:val="ListParagraph"/>
+              <w:ind w:left="0"/>
+              <w:rPr>
+                <w:sz w:val="24"/>
+                <w:szCs w:val="24"/>
+              </w:rPr>
+            </w:pPr>
+            <w:r>
+              <w:rPr>
+                <w:sz w:val="24"/>
+                <w:szCs w:val="24"/>
+              </w:rPr>
+              <w:t xml:space="preserve">Implement the </w:t>
+            </w:r>
+            <w:proofErr w:type="spellStart"/>
+            <w:r>
+              <w:rPr>
+                <w:sz w:val="24"/>
+                <w:szCs w:val="24"/>
+              </w:rPr>
+              <w:t>shouldComponentUpdate</w:t>
+            </w:r>
+            <w:proofErr w:type="spellEnd"/>
+            <w:r>
+              <w:rPr>
+                <w:sz w:val="24"/>
+                <w:szCs w:val="24"/>
+              </w:rPr>
+              <w:t xml:space="preserve"> method with a </w:t>
+            </w:r>
+            <w:r>
+              <w:rPr>
+                <w:i/>
+                <w:iCs/>
+                <w:sz w:val="24"/>
+                <w:szCs w:val="24"/>
+              </w:rPr>
+              <w:t>shallow</w:t>
+            </w:r>
+            <w:r>
+              <w:rPr>
+                <w:sz w:val="24"/>
+                <w:szCs w:val="24"/>
+              </w:rPr>
+              <w:t xml:space="preserve"> state and props comparison</w:t>
+            </w:r>
+          </w:p>
+        </w:tc>
+        <w:tc>
+          <w:tcPr>
+            <w:tcW w:w="4788" w:type="dxa"/>
+          </w:tcPr>
+          <w:p>
+            <w:pPr>
+              <w:pStyle w:val="ListParagraph"/>
+              <w:ind w:left="0"/>
+              <w:rPr>
+                <w:sz w:val="24"/>
+                <w:szCs w:val="24"/>
+              </w:rPr>
+            </w:pPr>
+            <w:r>
+              <w:rPr>
+                <w:sz w:val="24"/>
+                <w:szCs w:val="24"/>
+              </w:rPr>
+              <w:t xml:space="preserve">Will not implement </w:t>
+            </w:r>
+            <w:proofErr w:type="spellStart"/>
+            <w:r>
+              <w:rPr>
+                <w:sz w:val="24"/>
+                <w:szCs w:val="24"/>
+              </w:rPr>
+              <w:t>shouldComponentUpdate</w:t>
+            </w:r>
+            <w:proofErr w:type="spellEnd"/>
+            <w:r>
+              <w:rPr>
+                <w:sz w:val="24"/>
+                <w:szCs w:val="24"/>
+              </w:rPr>
+              <w:t>. It always return true by default</w:t>
+            </w:r>
+          </w:p>
+        </w:tc>
+      </w:tr>
+    </w:tbl>
+    <w:p>
+      <w:pPr>
+        <w:pStyle w:val="ListParagraph"/>
+        <w:rPr>
+          <w:sz w:val="24"/>
+          <w:szCs w:val="24"/>
+        </w:rPr>
+      </w:pPr>
+    </w:p>
+    <w:p>
+      <w:pPr>
+        <w:pStyle w:val="ListParagraph"/>
+        <w:numPr>
+          <w:ilvl w:val="0"/>
+          <w:numId w:val="1"/>
+        </w:numPr>
+        <w:rPr>
+          <w:sz w:val="24"/>
+          <w:szCs w:val="24"/>
+        </w:rPr>
+      </w:pPr>
+      <w:r>
+        <w:rPr>
+          <w:sz w:val="24"/>
+          <w:szCs w:val="24"/>
+        </w:rPr>
+        <w:t>Memo component</w:t>
+      </w:r>
+    </w:p>
+    <w:p>
+      <w:pPr>
+        <w:pStyle w:val="ListParagraph"/>
+        <w:numPr>
+          <w:ilvl w:val="0"/>
+          <w:numId w:val="2"/>
+        </w:numPr>
+        <w:rPr>
+          <w:sz w:val="24"/>
+          <w:szCs w:val="24"/>
+        </w:rPr>
+      </w:pPr>
+      <w:r>
+        <w:rPr>
+          <w:sz w:val="24"/>
+          <w:szCs w:val="24"/>
+        </w:rPr>
+        <w:t xml:space="preserve">Function component version of pure component. </w:t>
+      </w:r>
+    </w:p>
+    <w:p>
+      <w:pPr>
+        <w:pStyle w:val="ListParagraph"/>
+        <w:numPr>
+          <w:ilvl w:val="0"/>
+          <w:numId w:val="2"/>
+        </w:numPr>
+        <w:rPr>
+          <w:sz w:val="24"/>
+          <w:szCs w:val="24"/>
+        </w:rPr>
+      </w:pPr>
+      <w:r>
+        <w:rPr>
+          <w:sz w:val="24"/>
+          <w:szCs w:val="24"/>
+        </w:rPr>
+        <w:t xml:space="preserve">Export default </w:t>
+      </w:r>
+      <w:proofErr w:type="spellStart"/>
+      <w:r>
+        <w:rPr>
+          <w:sz w:val="24"/>
+          <w:szCs w:val="24"/>
+        </w:rPr>
+        <w:t>React.memo</w:t>
+      </w:r>
+      <w:proofErr w:type="spellEnd"/>
+      <w:r>
+        <w:rPr>
+          <w:sz w:val="24"/>
+          <w:szCs w:val="24"/>
+        </w:rPr>
+        <w:t>(</w:t>
+      </w:r>
+      <w:proofErr w:type="spellStart"/>
+      <w:r>
+        <w:rPr>
+          <w:sz w:val="24"/>
+          <w:szCs w:val="24"/>
+        </w:rPr>
+        <w:t>functionComponentN</w:t>
       </w:r>
       <w:bookmarkStart w:id="0" w:name="_GoBack"/>
       <w:bookmarkEnd w:id="0"/>
-    </w:p>
-    <w:p>
-      <w:pPr>
-        <w:pStyle w:val="ListParagraph"/>
-        <w:numPr>
-          <w:ilvl w:val="1"/>
-          <w:numId w:val="1"/>
-        </w:numPr>
-        <w:rPr>
-          <w:sz w:val="24"/>
-          <w:szCs w:val="24"/>
-        </w:rPr>
-      </w:pPr>
-      <w:r>
-        <w:rPr>
-          <w:sz w:val="24"/>
-          <w:szCs w:val="24"/>
-        </w:rPr>
-        <w:t>Error handling</w:t>
-      </w:r>
-    </w:p>
-    <w:p>
-      <w:pPr>
-        <w:pStyle w:val="ListParagraph"/>
-        <w:numPr>
-          <w:ilvl w:val="0"/>
-          <w:numId w:val="2"/>
-        </w:numPr>
-        <w:rPr>
-          <w:sz w:val="24"/>
-          <w:szCs w:val="24"/>
-        </w:rPr>
-      </w:pPr>
-      <w:r>
-        <w:rPr>
-          <w:sz w:val="24"/>
-          <w:szCs w:val="24"/>
-        </w:rPr>
-        <w:t>When there is an error during rendering, life cycle method or constructor of a child component</w:t>
-      </w:r>
-    </w:p>
-    <w:p>
-      <w:pPr>
-        <w:pStyle w:val="ListParagraph"/>
-        <w:numPr>
-          <w:ilvl w:val="1"/>
-          <w:numId w:val="2"/>
-        </w:numPr>
-        <w:rPr>
-          <w:sz w:val="24"/>
-          <w:szCs w:val="24"/>
-        </w:rPr>
-      </w:pPr>
-      <w:r>
-        <w:rPr>
-          <w:sz w:val="24"/>
-          <w:szCs w:val="24"/>
-        </w:rPr>
-        <w:t xml:space="preserve">Static getDerivedStateFromError </w:t>
-      </w:r>
-    </w:p>
-    <w:p>
-      <w:pPr>
-        <w:pStyle w:val="ListParagraph"/>
-        <w:numPr>
-          <w:ilvl w:val="1"/>
-          <w:numId w:val="2"/>
-        </w:numPr>
-        <w:rPr>
-          <w:sz w:val="24"/>
-          <w:szCs w:val="24"/>
-        </w:rPr>
-      </w:pPr>
-      <w:r>
-        <w:rPr>
-          <w:sz w:val="24"/>
-          <w:szCs w:val="24"/>
-        </w:rPr>
-        <w:t>componentDidCatch</w:t>
-      </w:r>
-    </w:p>
-    <w:p>
-      <w:pPr>
-        <w:pStyle w:val="ListParagraph"/>
-        <w:ind w:left="1080"/>
-        <w:rPr>
-          <w:sz w:val="24"/>
-          <w:szCs w:val="24"/>
-        </w:rPr>
-      </w:pPr>
-    </w:p>
-    <w:p>
-      <w:pPr>
-        <w:rPr>
-          <w:sz w:val="24"/>
-          <w:szCs w:val="24"/>
-        </w:rPr>
-      </w:pPr>
-    </w:p>
-    <w:p>
-      <w:pPr>
-        <w:rPr>
-          <w:sz w:val="24"/>
-          <w:szCs w:val="24"/>
-        </w:rPr>
-      </w:pPr>
+      <w:r>
+        <w:rPr>
+          <w:sz w:val="24"/>
+          <w:szCs w:val="24"/>
+        </w:rPr>
+        <w:t>ame</w:t>
+      </w:r>
+      <w:proofErr w:type="spellEnd"/>
+      <w:r>
+        <w:rPr>
+          <w:sz w:val="24"/>
+          <w:szCs w:val="24"/>
+        </w:rPr>
+        <w:t>)</w:t>
+      </w:r>
     </w:p>
     <w:p>
       <w:pPr>
@@ -3467,6 +4365,25 @@
       <w:contextualSpacing/>
     </w:pPr>
   </w:style>
+  <w:style w:type="table" w:styleId="TableGrid">
+    <w:name w:val="Table Grid"/>
+    <w:basedOn w:val="TableNormal"/>
+    <w:uiPriority w:val="39"/>
+    <w:rsid w:val="006E5BE7"/>
+    <w:pPr>
+      <w:spacing w:after="0" w:line="240" w:lineRule="auto"/>
+    </w:pPr>
+    <w:tblPr>
+      <w:tblBorders>
+        <w:top w:val="single" w:sz="4" w:space="0" w:color="auto"/>
+        <w:left w:val="single" w:sz="4" w:space="0" w:color="auto"/>
+        <w:bottom w:val="single" w:sz="4" w:space="0" w:color="auto"/>
+        <w:right w:val="single" w:sz="4" w:space="0" w:color="auto"/>
+        <w:insideH w:val="single" w:sz="4" w:space="0" w:color="auto"/>
+        <w:insideV w:val="single" w:sz="4" w:space="0" w:color="auto"/>
+      </w:tblBorders>
+    </w:tblPr>
+  </w:style>
 </w:styles>
 </file>
 

</xml_diff>